<commit_message>
Added description for outlier in report
</commit_message>
<xml_diff>
--- a/Week 9/Week 9 Deliverables.docx
+++ b/Week 9/Week 9 Deliverables.docx
@@ -1,6 +1,6 @@
 
 <file path=word/document.xml><?xml version="1.0" encoding="utf-8"?>
-<w:document xmlns:wpc="http://schemas.microsoft.com/office/word/2010/wordprocessingCanvas" xmlns:cx="http://schemas.microsoft.com/office/drawing/2014/chartex" xmlns:cx1="http://schemas.microsoft.com/office/drawing/2015/9/8/chartex" xmlns:cx2="http://schemas.microsoft.com/office/drawing/2015/10/21/chartex" xmlns:cx3="http://schemas.microsoft.com/office/drawing/2016/5/9/chartex" xmlns:cx4="http://schemas.microsoft.com/office/drawing/2016/5/10/chartex" xmlns:cx5="http://schemas.microsoft.com/office/drawing/2016/5/11/chartex" xmlns:cx6="http://schemas.microsoft.com/office/drawing/2016/5/12/chartex" xmlns:cx7="http://schemas.microsoft.com/office/drawing/2016/5/13/chartex" xmlns:cx8="http://schemas.microsoft.com/office/drawing/2016/5/14/chartex" xmlns:mc="http://schemas.openxmlformats.org/markup-compatibility/2006" xmlns:aink="http://schemas.microsoft.com/office/drawing/2016/ink" xmlns:am3d="http://schemas.microsoft.com/office/drawing/2017/model3d" xmlns:o="urn:schemas-microsoft-com:office:office" xmlns:oel="http://schemas.microsoft.com/office/2019/extlst" xmlns:r="http://schemas.openxmlformats.org/officeDocument/2006/relationships" xmlns:m="http://schemas.openxmlformats.org/officeDocument/2006/math" xmlns:v="urn:schemas-microsoft-com:vml" xmlns:wp14="http://schemas.microsoft.com/office/word/2010/wordprocessingDrawing" xmlns:wp="http://schemas.openxmlformats.org/drawingml/2006/wordprocessingDrawing" xmlns:w10="urn:schemas-microsoft-com:office:word" xmlns:w="http://schemas.openxmlformats.org/wordprocessingml/2006/main" xmlns:w14="http://schemas.microsoft.com/office/word/2010/wordml" xmlns:w15="http://schemas.microsoft.com/office/word/2012/wordml" xmlns:w16cex="http://schemas.microsoft.com/office/word/2018/wordml/cex" xmlns:w16cid="http://schemas.microsoft.com/office/word/2016/wordml/cid" xmlns:w16="http://schemas.microsoft.com/office/word/2018/wordml" xmlns:w16sdtdh="http://schemas.microsoft.com/office/word/2020/wordml/sdtdatahash" xmlns:w16se="http://schemas.microsoft.com/office/word/2015/wordml/symex" xmlns:wpg="http://schemas.microsoft.com/office/word/2010/wordprocessingGroup" xmlns:wpi="http://schemas.microsoft.com/office/word/2010/wordprocessingInk" xmlns:wne="http://schemas.microsoft.com/office/word/2006/wordml" xmlns:wps="http://schemas.microsoft.com/office/word/2010/wordprocessingShape" mc:Ignorable="w14 w15 w16se w16cid w16 w16cex w16sdtdh wp14">
+<w:document xmlns:wpc="http://schemas.microsoft.com/office/word/2010/wordprocessingCanvas" xmlns:mc="http://schemas.openxmlformats.org/markup-compatibility/2006" xmlns:o="urn:schemas-microsoft-com:office:office" xmlns:r="http://schemas.openxmlformats.org/officeDocument/2006/relationships" xmlns:m="http://schemas.openxmlformats.org/officeDocument/2006/math" xmlns:v="urn:schemas-microsoft-com:vml" xmlns:wp14="http://schemas.microsoft.com/office/word/2010/wordprocessingDrawing" xmlns:wp="http://schemas.openxmlformats.org/drawingml/2006/wordprocessingDrawing" xmlns:w10="urn:schemas-microsoft-com:office:word" xmlns:w="http://schemas.openxmlformats.org/wordprocessingml/2006/main" xmlns:w14="http://schemas.microsoft.com/office/word/2010/wordml" xmlns:w15="http://schemas.microsoft.com/office/word/2012/wordml" xmlns:wpg="http://schemas.microsoft.com/office/word/2010/wordprocessingGroup" xmlns:wpi="http://schemas.microsoft.com/office/word/2010/wordprocessingInk" xmlns:wne="http://schemas.microsoft.com/office/word/2006/wordml" xmlns:wps="http://schemas.microsoft.com/office/word/2010/wordprocessingShape" mc:Ignorable="w14 w15 wp14">
   <w:body>
     <w:p>
       <w:pPr>
@@ -511,31 +511,13 @@
                 <w:rFonts w:eastAsia="Times New Roman" w:cs="Times New Roman"/>
               </w:rPr>
             </w:pPr>
-            <w:proofErr w:type="spellStart"/>
             <w:r>
               <w:rPr>
                 <w:rFonts w:eastAsia="Times New Roman" w:cs="Times New Roman"/>
                 <w:color w:val="000000"/>
               </w:rPr>
-              <w:t>Akshar</w:t>
-            </w:r>
-            <w:proofErr w:type="spellEnd"/>
-            <w:r>
-              <w:rPr>
-                <w:rFonts w:eastAsia="Times New Roman" w:cs="Times New Roman"/>
-                <w:color w:val="000000"/>
-              </w:rPr>
-              <w:t xml:space="preserve"> </w:t>
-            </w:r>
-            <w:proofErr w:type="spellStart"/>
-            <w:r>
-              <w:rPr>
-                <w:rFonts w:eastAsia="Times New Roman" w:cs="Times New Roman"/>
-                <w:color w:val="000000"/>
-              </w:rPr>
-              <w:t>Chaklashiya</w:t>
-            </w:r>
-            <w:proofErr w:type="spellEnd"/>
+              <w:t>Akshar Chaklashiya</w:t>
+            </w:r>
           </w:p>
         </w:tc>
         <w:tc>
@@ -3586,7 +3568,23 @@
           <w:rFonts w:cs="Times New Roman"/>
           <w:bCs/>
         </w:rPr>
-        <w:t>', 'dec')</w:t>
+        <w:t>', '</w:t>
+      </w:r>
+      <w:proofErr w:type="spellStart"/>
+      <w:r>
+        <w:rPr>
+          <w:rFonts w:cs="Times New Roman"/>
+          <w:bCs/>
+        </w:rPr>
+        <w:t>dec</w:t>
+      </w:r>
+      <w:proofErr w:type="spellEnd"/>
+      <w:r>
+        <w:rPr>
+          <w:rFonts w:cs="Times New Roman"/>
+          <w:bCs/>
+        </w:rPr>
+        <w:t>')</w:t>
       </w:r>
       <w:r>
         <w:rPr>
@@ -4074,21 +4072,7 @@
         <w:rPr>
           <w:color w:val="000000"/>
         </w:rPr>
-        <w:t xml:space="preserve">Duplicate values: One of the </w:t>
-      </w:r>
-      <w:proofErr w:type="gramStart"/>
-      <w:r>
-        <w:rPr>
-          <w:color w:val="000000"/>
-        </w:rPr>
-        <w:t>dataset</w:t>
-      </w:r>
-      <w:proofErr w:type="gramEnd"/>
-      <w:r>
-        <w:rPr>
-          <w:color w:val="000000"/>
-        </w:rPr>
-        <w:t xml:space="preserve"> (having 44K rows) has 12 duplicate values which are dropped.</w:t>
+        <w:t>Duplicate values: One of the dataset (having 44K rows) has 12 duplicate values which are dropped.</w:t>
       </w:r>
     </w:p>
     <w:p>
@@ -4365,45 +4349,70 @@
         <w:pStyle w:val="NormalWeb"/>
         <w:spacing w:before="240" w:beforeAutospacing="0" w:after="240" w:afterAutospacing="0"/>
         <w:rPr>
+          <w:bCs/>
+          <w:color w:val="000000"/>
+        </w:rPr>
+      </w:pPr>
+      <w:r>
+        <w:rPr>
+          <w:b/>
+          <w:bCs/>
+          <w:color w:val="000000"/>
+        </w:rPr>
+        <w:t>Handle Outlier:</w:t>
+      </w:r>
+      <w:r>
+        <w:rPr>
+          <w:b/>
+          <w:bCs/>
+          <w:color w:val="000000"/>
+        </w:rPr>
+        <w:t xml:space="preserve"> </w:t>
+      </w:r>
+      <w:r>
+        <w:rPr>
+          <w:bCs/>
+          <w:color w:val="000000"/>
+        </w:rPr>
+        <w:t>We have performed the visualization technique on numerical type variable to determine the outliers. Initially we have plot boxplot graph and then perform our analysis.</w:t>
+      </w:r>
+    </w:p>
+    <w:p>
+      <w:pPr>
+        <w:pStyle w:val="NormalWeb"/>
+        <w:spacing w:before="240" w:beforeAutospacing="0" w:after="240" w:afterAutospacing="0"/>
+        <w:rPr>
+          <w:color w:val="000000"/>
+        </w:rPr>
+      </w:pPr>
+    </w:p>
+    <w:p>
+      <w:pPr>
+        <w:pStyle w:val="NormalWeb"/>
+        <w:spacing w:before="240" w:beforeAutospacing="0" w:after="240" w:afterAutospacing="0"/>
+        <w:rPr>
           <w:sz w:val="28"/>
           <w:szCs w:val="28"/>
         </w:rPr>
       </w:pPr>
       <w:r>
         <w:rPr>
-          <w:b/>
-          <w:bCs/>
           <w:color w:val="000000"/>
         </w:rPr>
-        <w:lastRenderedPageBreak/>
-        <w:t>Handle Outlier:</w:t>
+        <w:t>Using visualiz</w:t>
       </w:r>
       <w:r>
         <w:rPr>
           <w:color w:val="000000"/>
         </w:rPr>
-        <w:t xml:space="preserve"> using </w:t>
-      </w:r>
-      <w:proofErr w:type="spellStart"/>
+        <w:t>ation (boxplot) we will determine which variables have outliers and then using IQR technique, we will remove/ round those values. (Q1 - 1.5IQR and Q3+</w:t>
+      </w:r>
+      <w:proofErr w:type="gramStart"/>
       <w:r>
         <w:rPr>
           <w:color w:val="000000"/>
         </w:rPr>
-        <w:t>visualisation</w:t>
-      </w:r>
-      <w:proofErr w:type="spellEnd"/>
-      <w:r>
-        <w:rPr>
-          <w:color w:val="000000"/>
-        </w:rPr>
-        <w:t xml:space="preserve"> (boxplot) we will determine which variables have outliers and then using IQR technique, we will remove/ round those values. (Q1 - 1.5IQR and Q3+1.5</w:t>
-      </w:r>
-      <w:proofErr w:type="gramStart"/>
-      <w:r>
-        <w:rPr>
-          <w:color w:val="000000"/>
-        </w:rPr>
-        <w:t>IQR )</w:t>
+        <w:t>1.5IQR )</w:t>
       </w:r>
       <w:proofErr w:type="gramEnd"/>
     </w:p>
@@ -4412,29 +4421,458 @@
         <w:pStyle w:val="NormalWeb"/>
         <w:spacing w:before="240" w:beforeAutospacing="0" w:after="240" w:afterAutospacing="0"/>
         <w:rPr>
-          <w:sz w:val="28"/>
-          <w:szCs w:val="28"/>
-        </w:rPr>
-      </w:pPr>
-      <w:r>
-        <w:rPr>
+          <w:bCs/>
           <w:color w:val="000000"/>
         </w:rPr>
-        <w:t xml:space="preserve">Main goal to handle NA values, outlier is to make data more robust, so we can prepare </w:t>
-      </w:r>
-      <w:proofErr w:type="gramStart"/>
-      <w:r>
-        <w:rPr>
+      </w:pPr>
+    </w:p>
+    <w:p>
+      <w:pPr>
+        <w:pStyle w:val="NormalWeb"/>
+        <w:spacing w:before="240" w:beforeAutospacing="0" w:after="240" w:afterAutospacing="0"/>
+        <w:rPr>
+          <w:bCs/>
           <w:color w:val="000000"/>
         </w:rPr>
-        <w:t>these dataset</w:t>
-      </w:r>
-      <w:proofErr w:type="gramEnd"/>
-      <w:r>
-        <w:rPr>
+      </w:pPr>
+      <w:r>
+        <w:rPr>
+          <w:bCs/>
           <w:color w:val="000000"/>
         </w:rPr>
-        <w:t xml:space="preserve"> for ML Model.</w:t>
+        <w:t>We create common function to create a box plot graph.</w:t>
+      </w:r>
+    </w:p>
+    <w:p>
+      <w:pPr>
+        <w:pStyle w:val="NormalWeb"/>
+        <w:spacing w:before="240" w:beforeAutospacing="0" w:after="240" w:afterAutospacing="0"/>
+        <w:rPr>
+          <w:color w:val="000000"/>
+        </w:rPr>
+      </w:pPr>
+      <w:r>
+        <w:rPr>
+          <w:noProof/>
+        </w:rPr>
+        <w:drawing>
+          <wp:inline distT="0" distB="0" distL="0" distR="0" wp14:anchorId="6D7F8FEC" wp14:editId="51C133F0">
+            <wp:extent cx="5572125" cy="1419225"/>
+            <wp:effectExtent l="0" t="0" r="9525" b="9525"/>
+            <wp:docPr id="1" name="Picture 1"/>
+            <wp:cNvGraphicFramePr>
+              <a:graphicFrameLocks xmlns:a="http://schemas.openxmlformats.org/drawingml/2006/main" noChangeAspect="1"/>
+            </wp:cNvGraphicFramePr>
+            <a:graphic xmlns:a="http://schemas.openxmlformats.org/drawingml/2006/main">
+              <a:graphicData uri="http://schemas.openxmlformats.org/drawingml/2006/picture">
+                <pic:pic xmlns:pic="http://schemas.openxmlformats.org/drawingml/2006/picture">
+                  <pic:nvPicPr>
+                    <pic:cNvPr id="1" name=""/>
+                    <pic:cNvPicPr/>
+                  </pic:nvPicPr>
+                  <pic:blipFill>
+                    <a:blip r:embed="rId6"/>
+                    <a:stretch>
+                      <a:fillRect/>
+                    </a:stretch>
+                  </pic:blipFill>
+                  <pic:spPr>
+                    <a:xfrm>
+                      <a:off x="0" y="0"/>
+                      <a:ext cx="5572125" cy="1419225"/>
+                    </a:xfrm>
+                    <a:prstGeom prst="rect">
+                      <a:avLst/>
+                    </a:prstGeom>
+                  </pic:spPr>
+                </pic:pic>
+              </a:graphicData>
+            </a:graphic>
+          </wp:inline>
+        </w:drawing>
+      </w:r>
+    </w:p>
+    <w:p>
+      <w:pPr>
+        <w:pStyle w:val="NormalWeb"/>
+        <w:spacing w:before="240" w:beforeAutospacing="0" w:after="240" w:afterAutospacing="0"/>
+        <w:rPr>
+          <w:color w:val="000000"/>
+        </w:rPr>
+      </w:pPr>
+      <w:r>
+        <w:rPr>
+          <w:color w:val="000000"/>
+        </w:rPr>
+        <w:t>Using able function we are creating 4 X 3 graph of box plot. And then we take decision based on that graph.</w:t>
+      </w:r>
+      <w:r>
+        <w:rPr>
+          <w:color w:val="000000"/>
+        </w:rPr>
+        <w:t xml:space="preserve"> </w:t>
+      </w:r>
+    </w:p>
+    <w:p>
+      <w:pPr>
+        <w:pStyle w:val="NormalWeb"/>
+        <w:spacing w:before="240" w:beforeAutospacing="0" w:after="240" w:afterAutospacing="0"/>
+        <w:rPr>
+          <w:color w:val="000000"/>
+        </w:rPr>
+      </w:pPr>
+    </w:p>
+    <w:p>
+      <w:pPr>
+        <w:pStyle w:val="NormalWeb"/>
+        <w:spacing w:before="240" w:beforeAutospacing="0" w:after="240" w:afterAutospacing="0"/>
+        <w:rPr>
+          <w:color w:val="000000"/>
+        </w:rPr>
+      </w:pPr>
+    </w:p>
+    <w:tbl>
+      <w:tblPr>
+        <w:tblStyle w:val="TableGrid"/>
+        <w:tblW w:w="0" w:type="auto"/>
+        <w:tblLook w:val="04A0" w:firstRow="1" w:lastRow="0" w:firstColumn="1" w:lastColumn="0" w:noHBand="0" w:noVBand="1"/>
+      </w:tblPr>
+      <w:tblGrid>
+        <w:gridCol w:w="4866"/>
+        <w:gridCol w:w="4710"/>
+      </w:tblGrid>
+      <w:tr>
+        <w:tc>
+          <w:tcPr>
+            <w:tcW w:w="4788" w:type="dxa"/>
+          </w:tcPr>
+          <w:p>
+            <w:pPr>
+              <w:pStyle w:val="NormalWeb"/>
+              <w:spacing w:before="240" w:beforeAutospacing="0" w:after="240" w:afterAutospacing="0"/>
+              <w:rPr>
+                <w:color w:val="000000"/>
+              </w:rPr>
+            </w:pPr>
+            <w:r>
+              <w:rPr>
+                <w:noProof/>
+              </w:rPr>
+              <w:drawing>
+                <wp:inline distT="0" distB="0" distL="0" distR="0" wp14:anchorId="5EC1A353" wp14:editId="672663BB">
+                  <wp:extent cx="2599983" cy="2324100"/>
+                  <wp:effectExtent l="0" t="0" r="0" b="0"/>
+                  <wp:docPr id="2" name="Picture 2"/>
+                  <wp:cNvGraphicFramePr>
+                    <a:graphicFrameLocks xmlns:a="http://schemas.openxmlformats.org/drawingml/2006/main" noChangeAspect="1"/>
+                  </wp:cNvGraphicFramePr>
+                  <a:graphic xmlns:a="http://schemas.openxmlformats.org/drawingml/2006/main">
+                    <a:graphicData uri="http://schemas.openxmlformats.org/drawingml/2006/picture">
+                      <pic:pic xmlns:pic="http://schemas.openxmlformats.org/drawingml/2006/picture">
+                        <pic:nvPicPr>
+                          <pic:cNvPr id="1" name=""/>
+                          <pic:cNvPicPr/>
+                        </pic:nvPicPr>
+                        <pic:blipFill>
+                          <a:blip r:embed="rId7"/>
+                          <a:stretch>
+                            <a:fillRect/>
+                          </a:stretch>
+                        </pic:blipFill>
+                        <pic:spPr>
+                          <a:xfrm>
+                            <a:off x="0" y="0"/>
+                            <a:ext cx="2635487" cy="2355837"/>
+                          </a:xfrm>
+                          <a:prstGeom prst="rect">
+                            <a:avLst/>
+                          </a:prstGeom>
+                        </pic:spPr>
+                      </pic:pic>
+                    </a:graphicData>
+                  </a:graphic>
+                </wp:inline>
+              </w:drawing>
+            </w:r>
+          </w:p>
+        </w:tc>
+        <w:tc>
+          <w:tcPr>
+            <w:tcW w:w="4788" w:type="dxa"/>
+          </w:tcPr>
+          <w:p>
+            <w:pPr>
+              <w:pStyle w:val="NormalWeb"/>
+              <w:spacing w:before="240" w:beforeAutospacing="0" w:after="240" w:afterAutospacing="0"/>
+              <w:rPr>
+                <w:color w:val="000000"/>
+              </w:rPr>
+            </w:pPr>
+            <w:r>
+              <w:rPr>
+                <w:color w:val="000000"/>
+              </w:rPr>
+              <w:t xml:space="preserve">As we see in the box plot graph of age, we can see there are many values after </w:t>
+            </w:r>
+            <w:r>
+              <w:rPr>
+                <w:color w:val="000000"/>
+              </w:rPr>
+              <w:t>70. But we have considered 95% as cutoff to truncate higher value. We used IQR technique to find upper 5% age group people and then we dropped those values.</w:t>
+            </w:r>
+          </w:p>
+        </w:tc>
+      </w:tr>
+      <w:tr>
+        <w:tc>
+          <w:tcPr>
+            <w:tcW w:w="4788" w:type="dxa"/>
+          </w:tcPr>
+          <w:p>
+            <w:pPr>
+              <w:pStyle w:val="NormalWeb"/>
+              <w:spacing w:before="240" w:beforeAutospacing="0" w:after="240" w:afterAutospacing="0"/>
+              <w:rPr>
+                <w:noProof/>
+              </w:rPr>
+            </w:pPr>
+            <w:r>
+              <w:rPr>
+                <w:noProof/>
+              </w:rPr>
+              <w:lastRenderedPageBreak/>
+              <w:drawing>
+                <wp:inline distT="0" distB="0" distL="0" distR="0" wp14:anchorId="21C38D92" wp14:editId="017F4C26">
+                  <wp:extent cx="2638425" cy="2296881"/>
+                  <wp:effectExtent l="0" t="0" r="0" b="0"/>
+                  <wp:docPr id="3" name="Picture 3"/>
+                  <wp:cNvGraphicFramePr>
+                    <a:graphicFrameLocks xmlns:a="http://schemas.openxmlformats.org/drawingml/2006/main" noChangeAspect="1"/>
+                  </wp:cNvGraphicFramePr>
+                  <a:graphic xmlns:a="http://schemas.openxmlformats.org/drawingml/2006/main">
+                    <a:graphicData uri="http://schemas.openxmlformats.org/drawingml/2006/picture">
+                      <pic:pic xmlns:pic="http://schemas.openxmlformats.org/drawingml/2006/picture">
+                        <pic:nvPicPr>
+                          <pic:cNvPr id="1" name=""/>
+                          <pic:cNvPicPr/>
+                        </pic:nvPicPr>
+                        <pic:blipFill>
+                          <a:blip r:embed="rId8"/>
+                          <a:stretch>
+                            <a:fillRect/>
+                          </a:stretch>
+                        </pic:blipFill>
+                        <pic:spPr>
+                          <a:xfrm>
+                            <a:off x="0" y="0"/>
+                            <a:ext cx="2648318" cy="2305493"/>
+                          </a:xfrm>
+                          <a:prstGeom prst="rect">
+                            <a:avLst/>
+                          </a:prstGeom>
+                        </pic:spPr>
+                      </pic:pic>
+                    </a:graphicData>
+                  </a:graphic>
+                </wp:inline>
+              </w:drawing>
+            </w:r>
+          </w:p>
+        </w:tc>
+        <w:tc>
+          <w:tcPr>
+            <w:tcW w:w="4788" w:type="dxa"/>
+          </w:tcPr>
+          <w:p>
+            <w:pPr>
+              <w:pStyle w:val="NormalWeb"/>
+              <w:spacing w:before="240" w:beforeAutospacing="0" w:after="240" w:afterAutospacing="0"/>
+              <w:rPr>
+                <w:color w:val="000000"/>
+              </w:rPr>
+            </w:pPr>
+            <w:r>
+              <w:rPr>
+                <w:color w:val="000000"/>
+              </w:rPr>
+              <w:t>For the duration, by looking at boxplot we took 3500 as our threshold value and those value which are more than 3500, we replace it with 3500. This way we have handle duration value.</w:t>
+            </w:r>
+          </w:p>
+        </w:tc>
+      </w:tr>
+      <w:tr>
+        <w:tc>
+          <w:tcPr>
+            <w:tcW w:w="4788" w:type="dxa"/>
+          </w:tcPr>
+          <w:p>
+            <w:pPr>
+              <w:pStyle w:val="NormalWeb"/>
+              <w:spacing w:before="240" w:beforeAutospacing="0" w:after="240" w:afterAutospacing="0"/>
+              <w:rPr>
+                <w:noProof/>
+              </w:rPr>
+            </w:pPr>
+            <w:r>
+              <w:rPr>
+                <w:noProof/>
+              </w:rPr>
+              <w:drawing>
+                <wp:inline distT="0" distB="0" distL="0" distR="0" wp14:anchorId="4B79542F" wp14:editId="089F6F83">
+                  <wp:extent cx="2905125" cy="2571750"/>
+                  <wp:effectExtent l="0" t="0" r="9525" b="0"/>
+                  <wp:docPr id="4" name="Picture 4"/>
+                  <wp:cNvGraphicFramePr>
+                    <a:graphicFrameLocks xmlns:a="http://schemas.openxmlformats.org/drawingml/2006/main" noChangeAspect="1"/>
+                  </wp:cNvGraphicFramePr>
+                  <a:graphic xmlns:a="http://schemas.openxmlformats.org/drawingml/2006/main">
+                    <a:graphicData uri="http://schemas.openxmlformats.org/drawingml/2006/picture">
+                      <pic:pic xmlns:pic="http://schemas.openxmlformats.org/drawingml/2006/picture">
+                        <pic:nvPicPr>
+                          <pic:cNvPr id="1" name=""/>
+                          <pic:cNvPicPr/>
+                        </pic:nvPicPr>
+                        <pic:blipFill>
+                          <a:blip r:embed="rId9"/>
+                          <a:stretch>
+                            <a:fillRect/>
+                          </a:stretch>
+                        </pic:blipFill>
+                        <pic:spPr>
+                          <a:xfrm>
+                            <a:off x="0" y="0"/>
+                            <a:ext cx="2905125" cy="2571750"/>
+                          </a:xfrm>
+                          <a:prstGeom prst="rect">
+                            <a:avLst/>
+                          </a:prstGeom>
+                        </pic:spPr>
+                      </pic:pic>
+                    </a:graphicData>
+                  </a:graphic>
+                </wp:inline>
+              </w:drawing>
+            </w:r>
+          </w:p>
+        </w:tc>
+        <w:tc>
+          <w:tcPr>
+            <w:tcW w:w="4788" w:type="dxa"/>
+          </w:tcPr>
+          <w:p>
+            <w:pPr>
+              <w:pStyle w:val="NormalWeb"/>
+              <w:spacing w:before="240" w:beforeAutospacing="0" w:after="240" w:afterAutospacing="0"/>
+              <w:rPr>
+                <w:color w:val="000000"/>
+              </w:rPr>
+            </w:pPr>
+            <w:r>
+              <w:rPr>
+                <w:color w:val="000000"/>
+              </w:rPr>
+              <w:t>For the campaign, we have decided to take 35 as threshold value. Same as duration, here also we are replacing value which is more than 35 to 35.</w:t>
+            </w:r>
+          </w:p>
+        </w:tc>
+      </w:tr>
+      <w:tr>
+        <w:tc>
+          <w:tcPr>
+            <w:tcW w:w="4788" w:type="dxa"/>
+          </w:tcPr>
+          <w:p>
+            <w:pPr>
+              <w:pStyle w:val="NormalWeb"/>
+              <w:spacing w:before="240" w:beforeAutospacing="0" w:after="240" w:afterAutospacing="0"/>
+              <w:rPr>
+                <w:noProof/>
+              </w:rPr>
+            </w:pPr>
+            <w:r>
+              <w:rPr>
+                <w:noProof/>
+              </w:rPr>
+              <w:lastRenderedPageBreak/>
+              <w:drawing>
+                <wp:inline distT="0" distB="0" distL="0" distR="0" wp14:anchorId="295BC8D9" wp14:editId="4134E939">
+                  <wp:extent cx="2952750" cy="2657475"/>
+                  <wp:effectExtent l="0" t="0" r="0" b="9525"/>
+                  <wp:docPr id="5" name="Picture 5"/>
+                  <wp:cNvGraphicFramePr>
+                    <a:graphicFrameLocks xmlns:a="http://schemas.openxmlformats.org/drawingml/2006/main" noChangeAspect="1"/>
+                  </wp:cNvGraphicFramePr>
+                  <a:graphic xmlns:a="http://schemas.openxmlformats.org/drawingml/2006/main">
+                    <a:graphicData uri="http://schemas.openxmlformats.org/drawingml/2006/picture">
+                      <pic:pic xmlns:pic="http://schemas.openxmlformats.org/drawingml/2006/picture">
+                        <pic:nvPicPr>
+                          <pic:cNvPr id="1" name=""/>
+                          <pic:cNvPicPr/>
+                        </pic:nvPicPr>
+                        <pic:blipFill>
+                          <a:blip r:embed="rId10"/>
+                          <a:stretch>
+                            <a:fillRect/>
+                          </a:stretch>
+                        </pic:blipFill>
+                        <pic:spPr>
+                          <a:xfrm>
+                            <a:off x="0" y="0"/>
+                            <a:ext cx="2952750" cy="2657475"/>
+                          </a:xfrm>
+                          <a:prstGeom prst="rect">
+                            <a:avLst/>
+                          </a:prstGeom>
+                        </pic:spPr>
+                      </pic:pic>
+                    </a:graphicData>
+                  </a:graphic>
+                </wp:inline>
+              </w:drawing>
+            </w:r>
+          </w:p>
+        </w:tc>
+        <w:tc>
+          <w:tcPr>
+            <w:tcW w:w="4788" w:type="dxa"/>
+          </w:tcPr>
+          <w:p>
+            <w:pPr>
+              <w:pStyle w:val="NormalWeb"/>
+              <w:spacing w:before="240" w:beforeAutospacing="0" w:after="240" w:afterAutospacing="0"/>
+              <w:rPr>
+                <w:color w:val="000000"/>
+              </w:rPr>
+            </w:pPr>
+            <w:r>
+              <w:rPr>
+                <w:color w:val="000000"/>
+              </w:rPr>
+              <w:t>For this feature, it is clearly visible that the last point is outlier. So we have replace it with -30 (upper value of upper whisker)</w:t>
+            </w:r>
+          </w:p>
+        </w:tc>
+      </w:tr>
+    </w:tbl>
+    <w:p>
+      <w:pPr>
+        <w:pStyle w:val="NormalWeb"/>
+        <w:spacing w:before="240" w:beforeAutospacing="0" w:after="240" w:afterAutospacing="0"/>
+        <w:rPr>
+          <w:color w:val="000000"/>
+        </w:rPr>
+      </w:pPr>
+      <w:r>
+        <w:rPr>
+          <w:color w:val="000000"/>
+        </w:rPr>
+        <w:t>So these way we have handle the outlier in our numerical</w:t>
+      </w:r>
+      <w:r>
+        <w:rPr>
+          <w:color w:val="000000"/>
+        </w:rPr>
+        <w:t xml:space="preserve"> data sets. </w:t>
       </w:r>
     </w:p>
     <w:p>
@@ -4464,23 +4902,135 @@
     </w:p>
     <w:p>
       <w:pPr>
-        <w:rPr>
-          <w:rFonts w:cs="Times New Roman"/>
-        </w:rPr>
-      </w:pPr>
-      <w:r>
-        <w:rPr>
-          <w:rFonts w:cs="Times New Roman"/>
-        </w:rPr>
-        <w:t>[Moro et al., 2014] S. Moro, P. Cortez and P. Rita. A Data-Driven Approach to Predict the Success of Bank Telemarketing. Decision Support Systems, Elsevier, 62:22-31, June 2014</w:t>
-      </w:r>
-    </w:p>
-    <w:p>
-      <w:pPr>
-        <w:rPr>
-          <w:rFonts w:cs="Times New Roman"/>
-        </w:rPr>
-      </w:pPr>
+        <w:pStyle w:val="ListParagraph"/>
+        <w:numPr>
+          <w:ilvl w:val="0"/>
+          <w:numId w:val="7"/>
+        </w:numPr>
+        <w:rPr>
+          <w:rFonts w:cs="Times New Roman"/>
+        </w:rPr>
+      </w:pPr>
+      <w:r>
+        <w:rPr>
+          <w:rFonts w:cs="Times New Roman"/>
+        </w:rPr>
+        <w:t xml:space="preserve">How </w:t>
+      </w:r>
+      <w:r>
+        <w:rPr>
+          <w:rFonts w:cs="Times New Roman"/>
+        </w:rPr>
+        <w:t>to deal with outliers in python</w:t>
+      </w:r>
+      <w:r>
+        <w:rPr>
+          <w:rFonts w:cs="Times New Roman"/>
+        </w:rPr>
+        <w:t xml:space="preserve"> -. </w:t>
+      </w:r>
+      <w:proofErr w:type="spellStart"/>
+      <w:r>
+        <w:rPr>
+          <w:rFonts w:cs="Times New Roman"/>
+        </w:rPr>
+        <w:t>ProjectPro</w:t>
+      </w:r>
+      <w:proofErr w:type="spellEnd"/>
+      <w:r>
+        <w:rPr>
+          <w:rFonts w:cs="Times New Roman"/>
+        </w:rPr>
+        <w:t>. (</w:t>
+      </w:r>
+      <w:proofErr w:type="spellStart"/>
+      <w:r>
+        <w:rPr>
+          <w:rFonts w:cs="Times New Roman"/>
+        </w:rPr>
+        <w:t>n.d.</w:t>
+      </w:r>
+      <w:proofErr w:type="spellEnd"/>
+      <w:r>
+        <w:rPr>
+          <w:rFonts w:cs="Times New Roman"/>
+        </w:rPr>
+        <w:t xml:space="preserve">). Retrieved September 2, 2022, from </w:t>
+      </w:r>
+      <w:hyperlink r:id="rId11" w:history="1">
+        <w:r>
+          <w:rPr>
+            <w:rStyle w:val="Hyperlink"/>
+            <w:rFonts w:cs="Times New Roman"/>
+          </w:rPr>
+          <w:t>https://www.projectpro.io/recipes/deal-with-outliers-in-python</w:t>
+        </w:r>
+      </w:hyperlink>
+    </w:p>
+    <w:p>
+      <w:pPr>
+        <w:pStyle w:val="NormalWeb"/>
+        <w:numPr>
+          <w:ilvl w:val="0"/>
+          <w:numId w:val="7"/>
+        </w:numPr>
+      </w:pPr>
+      <w:r>
+        <w:rPr>
+          <w:i/>
+          <w:iCs/>
+        </w:rPr>
+        <w:t>Detecting and treating outliers: How to handle outliers</w:t>
+      </w:r>
+      <w:r>
+        <w:t xml:space="preserve">. Analytics </w:t>
+      </w:r>
+      <w:proofErr w:type="spellStart"/>
+      <w:r>
+        <w:t>Vidhya</w:t>
+      </w:r>
+      <w:proofErr w:type="spellEnd"/>
+      <w:r>
+        <w:t xml:space="preserve">. (2022, July 21). Retrieved September 2, 2022, from </w:t>
+      </w:r>
+      <w:hyperlink r:id="rId12" w:history="1">
+        <w:r>
+          <w:rPr>
+            <w:rStyle w:val="Hyperlink"/>
+          </w:rPr>
+          <w:t>https://www.analyticsvidhya.com/blog/2021/05/detecting-and-treating-outliers-treating-the-odd-one-out/%20</w:t>
+        </w:r>
+      </w:hyperlink>
+    </w:p>
+    <w:p>
+      <w:pPr>
+        <w:pStyle w:val="NormalWeb"/>
+        <w:numPr>
+          <w:ilvl w:val="0"/>
+          <w:numId w:val="7"/>
+        </w:numPr>
+      </w:pPr>
+      <w:r>
+        <w:t>Handling outliers in python. Handling Outliers in Python. (</w:t>
+      </w:r>
+      <w:proofErr w:type="spellStart"/>
+      <w:r>
+        <w:t>n.d.</w:t>
+      </w:r>
+      <w:proofErr w:type="spellEnd"/>
+      <w:r>
+        <w:t xml:space="preserve">). Retrieved September 2, 2022, from </w:t>
+      </w:r>
+      <w:hyperlink r:id="rId13" w:history="1">
+        <w:r>
+          <w:rPr>
+            <w:rStyle w:val="Hyperlink"/>
+          </w:rPr>
+          <w:t>https://www.datasciencesmachinelearning.com/2018/11/handling-outliers-in-python.html</w:t>
+        </w:r>
+      </w:hyperlink>
+      <w:bookmarkStart w:id="16" w:name="_GoBack"/>
+      <w:bookmarkEnd w:id="16"/>
     </w:p>
     <w:sectPr>
       <w:pgSz w:w="12240" w:h="15840"/>
@@ -4493,8 +5043,8 @@
 </file>
 
 <file path=word/numbering.xml><?xml version="1.0" encoding="utf-8"?>
-<w:numbering xmlns:wpc="http://schemas.microsoft.com/office/word/2010/wordprocessingCanvas" xmlns:cx="http://schemas.microsoft.com/office/drawing/2014/chartex" xmlns:cx1="http://schemas.microsoft.com/office/drawing/2015/9/8/chartex" xmlns:cx2="http://schemas.microsoft.com/office/drawing/2015/10/21/chartex" xmlns:cx3="http://schemas.microsoft.com/office/drawing/2016/5/9/chartex" xmlns:cx4="http://schemas.microsoft.com/office/drawing/2016/5/10/chartex" xmlns:cx5="http://schemas.microsoft.com/office/drawing/2016/5/11/chartex" xmlns:cx6="http://schemas.microsoft.com/office/drawing/2016/5/12/chartex" xmlns:cx7="http://schemas.microsoft.com/office/drawing/2016/5/13/chartex" xmlns:cx8="http://schemas.microsoft.com/office/drawing/2016/5/14/chartex" xmlns:mc="http://schemas.openxmlformats.org/markup-compatibility/2006" xmlns:aink="http://schemas.microsoft.com/office/drawing/2016/ink" xmlns:am3d="http://schemas.microsoft.com/office/drawing/2017/model3d" xmlns:o="urn:schemas-microsoft-com:office:office" xmlns:oel="http://schemas.microsoft.com/office/2019/extlst" xmlns:r="http://schemas.openxmlformats.org/officeDocument/2006/relationships" xmlns:m="http://schemas.openxmlformats.org/officeDocument/2006/math" xmlns:v="urn:schemas-microsoft-com:vml" xmlns:wp14="http://schemas.microsoft.com/office/word/2010/wordprocessingDrawing" xmlns:wp="http://schemas.openxmlformats.org/drawingml/2006/wordprocessingDrawing" xmlns:w10="urn:schemas-microsoft-com:office:word" xmlns:w="http://schemas.openxmlformats.org/wordprocessingml/2006/main" xmlns:w14="http://schemas.microsoft.com/office/word/2010/wordml" xmlns:w15="http://schemas.microsoft.com/office/word/2012/wordml" xmlns:w16cex="http://schemas.microsoft.com/office/word/2018/wordml/cex" xmlns:w16cid="http://schemas.microsoft.com/office/word/2016/wordml/cid" xmlns:w16="http://schemas.microsoft.com/office/word/2018/wordml" xmlns:w16sdtdh="http://schemas.microsoft.com/office/word/2020/wordml/sdtdatahash" xmlns:w16se="http://schemas.microsoft.com/office/word/2015/wordml/symex" xmlns:wpg="http://schemas.microsoft.com/office/word/2010/wordprocessingGroup" xmlns:wpi="http://schemas.microsoft.com/office/word/2010/wordprocessingInk" xmlns:wne="http://schemas.microsoft.com/office/word/2006/wordml" xmlns:wps="http://schemas.microsoft.com/office/word/2010/wordprocessingShape" mc:Ignorable="w14 w15 w16se w16cid w16 w16cex w16sdtdh wp14">
-  <w:abstractNum w:abstractNumId="0" w15:restartNumberingAfterBreak="0">
+<w:numbering xmlns:wpc="http://schemas.microsoft.com/office/word/2010/wordprocessingCanvas" xmlns:mc="http://schemas.openxmlformats.org/markup-compatibility/2006" xmlns:o="urn:schemas-microsoft-com:office:office" xmlns:r="http://schemas.openxmlformats.org/officeDocument/2006/relationships" xmlns:m="http://schemas.openxmlformats.org/officeDocument/2006/math" xmlns:v="urn:schemas-microsoft-com:vml" xmlns:wp14="http://schemas.microsoft.com/office/word/2010/wordprocessingDrawing" xmlns:wp="http://schemas.openxmlformats.org/drawingml/2006/wordprocessingDrawing" xmlns:w10="urn:schemas-microsoft-com:office:word" xmlns:w="http://schemas.openxmlformats.org/wordprocessingml/2006/main" xmlns:w14="http://schemas.microsoft.com/office/word/2010/wordml" xmlns:w15="http://schemas.microsoft.com/office/word/2012/wordml" xmlns:wpg="http://schemas.microsoft.com/office/word/2010/wordprocessingGroup" xmlns:wpi="http://schemas.microsoft.com/office/word/2010/wordprocessingInk" xmlns:wne="http://schemas.microsoft.com/office/word/2006/wordml" xmlns:wps="http://schemas.microsoft.com/office/word/2010/wordprocessingShape" mc:Ignorable="w14 w15 wp14">
+  <w:abstractNum w:abstractNumId="0">
     <w:nsid w:val="06B87796"/>
     <w:multiLevelType w:val="hybridMultilevel"/>
     <w:tmpl w:val="30A48A6E"/>
@@ -4607,7 +5157,7 @@
       </w:rPr>
     </w:lvl>
   </w:abstractNum>
-  <w:abstractNum w:abstractNumId="1" w15:restartNumberingAfterBreak="0">
+  <w:abstractNum w:abstractNumId="1">
     <w:nsid w:val="09D73D26"/>
     <w:multiLevelType w:val="multilevel"/>
     <w:tmpl w:val="42948C82"/>
@@ -4756,7 +5306,7 @@
       </w:rPr>
     </w:lvl>
   </w:abstractNum>
-  <w:abstractNum w:abstractNumId="2" w15:restartNumberingAfterBreak="0">
+  <w:abstractNum w:abstractNumId="2">
     <w:nsid w:val="0B6431D1"/>
     <w:multiLevelType w:val="multilevel"/>
     <w:tmpl w:val="BD201A04"/>
@@ -4905,10 +5455,10 @@
       </w:rPr>
     </w:lvl>
   </w:abstractNum>
-  <w:abstractNum w:abstractNumId="3" w15:restartNumberingAfterBreak="0">
-    <w:nsid w:val="24C26141"/>
+  <w:abstractNum w:abstractNumId="3">
+    <w:nsid w:val="13280BC2"/>
     <w:multiLevelType w:val="hybridMultilevel"/>
-    <w:tmpl w:val="66821572"/>
+    <w:tmpl w:val="A82AD6E2"/>
     <w:lvl w:ilvl="0" w:tplc="04090001">
       <w:start w:val="1"/>
       <w:numFmt w:val="bullet"/>
@@ -5018,10 +5568,10 @@
       </w:rPr>
     </w:lvl>
   </w:abstractNum>
-  <w:abstractNum w:abstractNumId="4" w15:restartNumberingAfterBreak="0">
-    <w:nsid w:val="71F504A3"/>
+  <w:abstractNum w:abstractNumId="4">
+    <w:nsid w:val="24C26141"/>
     <w:multiLevelType w:val="hybridMultilevel"/>
-    <w:tmpl w:val="1C8A5380"/>
+    <w:tmpl w:val="66821572"/>
     <w:lvl w:ilvl="0" w:tplc="04090001">
       <w:start w:val="1"/>
       <w:numFmt w:val="bullet"/>
@@ -5131,26 +5681,231 @@
       </w:rPr>
     </w:lvl>
   </w:abstractNum>
-  <w:num w:numId="1" w16cid:durableId="1283999074">
+  <w:abstractNum w:abstractNumId="5">
+    <w:nsid w:val="342C3BBD"/>
+    <w:multiLevelType w:val="hybridMultilevel"/>
+    <w:tmpl w:val="EF7040B2"/>
+    <w:lvl w:ilvl="0" w:tplc="0409000F">
+      <w:start w:val="1"/>
+      <w:numFmt w:val="decimal"/>
+      <w:lvlText w:val="%1."/>
+      <w:lvlJc w:val="left"/>
+      <w:pPr>
+        <w:ind w:left="720" w:hanging="360"/>
+      </w:pPr>
+    </w:lvl>
+    <w:lvl w:ilvl="1" w:tplc="04090019" w:tentative="1">
+      <w:start w:val="1"/>
+      <w:numFmt w:val="lowerLetter"/>
+      <w:lvlText w:val="%2."/>
+      <w:lvlJc w:val="left"/>
+      <w:pPr>
+        <w:ind w:left="1440" w:hanging="360"/>
+      </w:pPr>
+    </w:lvl>
+    <w:lvl w:ilvl="2" w:tplc="0409001B" w:tentative="1">
+      <w:start w:val="1"/>
+      <w:numFmt w:val="lowerRoman"/>
+      <w:lvlText w:val="%3."/>
+      <w:lvlJc w:val="right"/>
+      <w:pPr>
+        <w:ind w:left="2160" w:hanging="180"/>
+      </w:pPr>
+    </w:lvl>
+    <w:lvl w:ilvl="3" w:tplc="0409000F" w:tentative="1">
+      <w:start w:val="1"/>
+      <w:numFmt w:val="decimal"/>
+      <w:lvlText w:val="%4."/>
+      <w:lvlJc w:val="left"/>
+      <w:pPr>
+        <w:ind w:left="2880" w:hanging="360"/>
+      </w:pPr>
+    </w:lvl>
+    <w:lvl w:ilvl="4" w:tplc="04090019" w:tentative="1">
+      <w:start w:val="1"/>
+      <w:numFmt w:val="lowerLetter"/>
+      <w:lvlText w:val="%5."/>
+      <w:lvlJc w:val="left"/>
+      <w:pPr>
+        <w:ind w:left="3600" w:hanging="360"/>
+      </w:pPr>
+    </w:lvl>
+    <w:lvl w:ilvl="5" w:tplc="0409001B" w:tentative="1">
+      <w:start w:val="1"/>
+      <w:numFmt w:val="lowerRoman"/>
+      <w:lvlText w:val="%6."/>
+      <w:lvlJc w:val="right"/>
+      <w:pPr>
+        <w:ind w:left="4320" w:hanging="180"/>
+      </w:pPr>
+    </w:lvl>
+    <w:lvl w:ilvl="6" w:tplc="0409000F" w:tentative="1">
+      <w:start w:val="1"/>
+      <w:numFmt w:val="decimal"/>
+      <w:lvlText w:val="%7."/>
+      <w:lvlJc w:val="left"/>
+      <w:pPr>
+        <w:ind w:left="5040" w:hanging="360"/>
+      </w:pPr>
+    </w:lvl>
+    <w:lvl w:ilvl="7" w:tplc="04090019" w:tentative="1">
+      <w:start w:val="1"/>
+      <w:numFmt w:val="lowerLetter"/>
+      <w:lvlText w:val="%8."/>
+      <w:lvlJc w:val="left"/>
+      <w:pPr>
+        <w:ind w:left="5760" w:hanging="360"/>
+      </w:pPr>
+    </w:lvl>
+    <w:lvl w:ilvl="8" w:tplc="0409001B" w:tentative="1">
+      <w:start w:val="1"/>
+      <w:numFmt w:val="lowerRoman"/>
+      <w:lvlText w:val="%9."/>
+      <w:lvlJc w:val="right"/>
+      <w:pPr>
+        <w:ind w:left="6480" w:hanging="180"/>
+      </w:pPr>
+    </w:lvl>
+  </w:abstractNum>
+  <w:abstractNum w:abstractNumId="6">
+    <w:nsid w:val="71F504A3"/>
+    <w:multiLevelType w:val="hybridMultilevel"/>
+    <w:tmpl w:val="1C8A5380"/>
+    <w:lvl w:ilvl="0" w:tplc="04090001">
+      <w:start w:val="1"/>
+      <w:numFmt w:val="bullet"/>
+      <w:lvlText w:val=""/>
+      <w:lvlJc w:val="left"/>
+      <w:pPr>
+        <w:ind w:left="720" w:hanging="360"/>
+      </w:pPr>
+      <w:rPr>
+        <w:rFonts w:ascii="Symbol" w:hAnsi="Symbol" w:hint="default"/>
+      </w:rPr>
+    </w:lvl>
+    <w:lvl w:ilvl="1" w:tplc="04090003" w:tentative="1">
+      <w:start w:val="1"/>
+      <w:numFmt w:val="bullet"/>
+      <w:lvlText w:val="o"/>
+      <w:lvlJc w:val="left"/>
+      <w:pPr>
+        <w:ind w:left="1440" w:hanging="360"/>
+      </w:pPr>
+      <w:rPr>
+        <w:rFonts w:ascii="Courier New" w:hAnsi="Courier New" w:cs="Courier New" w:hint="default"/>
+      </w:rPr>
+    </w:lvl>
+    <w:lvl w:ilvl="2" w:tplc="04090005" w:tentative="1">
+      <w:start w:val="1"/>
+      <w:numFmt w:val="bullet"/>
+      <w:lvlText w:val=""/>
+      <w:lvlJc w:val="left"/>
+      <w:pPr>
+        <w:ind w:left="2160" w:hanging="360"/>
+      </w:pPr>
+      <w:rPr>
+        <w:rFonts w:ascii="Wingdings" w:hAnsi="Wingdings" w:hint="default"/>
+      </w:rPr>
+    </w:lvl>
+    <w:lvl w:ilvl="3" w:tplc="04090001" w:tentative="1">
+      <w:start w:val="1"/>
+      <w:numFmt w:val="bullet"/>
+      <w:lvlText w:val=""/>
+      <w:lvlJc w:val="left"/>
+      <w:pPr>
+        <w:ind w:left="2880" w:hanging="360"/>
+      </w:pPr>
+      <w:rPr>
+        <w:rFonts w:ascii="Symbol" w:hAnsi="Symbol" w:hint="default"/>
+      </w:rPr>
+    </w:lvl>
+    <w:lvl w:ilvl="4" w:tplc="04090003" w:tentative="1">
+      <w:start w:val="1"/>
+      <w:numFmt w:val="bullet"/>
+      <w:lvlText w:val="o"/>
+      <w:lvlJc w:val="left"/>
+      <w:pPr>
+        <w:ind w:left="3600" w:hanging="360"/>
+      </w:pPr>
+      <w:rPr>
+        <w:rFonts w:ascii="Courier New" w:hAnsi="Courier New" w:cs="Courier New" w:hint="default"/>
+      </w:rPr>
+    </w:lvl>
+    <w:lvl w:ilvl="5" w:tplc="04090005" w:tentative="1">
+      <w:start w:val="1"/>
+      <w:numFmt w:val="bullet"/>
+      <w:lvlText w:val=""/>
+      <w:lvlJc w:val="left"/>
+      <w:pPr>
+        <w:ind w:left="4320" w:hanging="360"/>
+      </w:pPr>
+      <w:rPr>
+        <w:rFonts w:ascii="Wingdings" w:hAnsi="Wingdings" w:hint="default"/>
+      </w:rPr>
+    </w:lvl>
+    <w:lvl w:ilvl="6" w:tplc="04090001" w:tentative="1">
+      <w:start w:val="1"/>
+      <w:numFmt w:val="bullet"/>
+      <w:lvlText w:val=""/>
+      <w:lvlJc w:val="left"/>
+      <w:pPr>
+        <w:ind w:left="5040" w:hanging="360"/>
+      </w:pPr>
+      <w:rPr>
+        <w:rFonts w:ascii="Symbol" w:hAnsi="Symbol" w:hint="default"/>
+      </w:rPr>
+    </w:lvl>
+    <w:lvl w:ilvl="7" w:tplc="04090003" w:tentative="1">
+      <w:start w:val="1"/>
+      <w:numFmt w:val="bullet"/>
+      <w:lvlText w:val="o"/>
+      <w:lvlJc w:val="left"/>
+      <w:pPr>
+        <w:ind w:left="5760" w:hanging="360"/>
+      </w:pPr>
+      <w:rPr>
+        <w:rFonts w:ascii="Courier New" w:hAnsi="Courier New" w:cs="Courier New" w:hint="default"/>
+      </w:rPr>
+    </w:lvl>
+    <w:lvl w:ilvl="8" w:tplc="04090005" w:tentative="1">
+      <w:start w:val="1"/>
+      <w:numFmt w:val="bullet"/>
+      <w:lvlText w:val=""/>
+      <w:lvlJc w:val="left"/>
+      <w:pPr>
+        <w:ind w:left="6480" w:hanging="360"/>
+      </w:pPr>
+      <w:rPr>
+        <w:rFonts w:ascii="Wingdings" w:hAnsi="Wingdings" w:hint="default"/>
+      </w:rPr>
+    </w:lvl>
+  </w:abstractNum>
+  <w:num w:numId="1">
+    <w:abstractNumId w:val="6"/>
+  </w:num>
+  <w:num w:numId="2">
+    <w:abstractNumId w:val="1"/>
+  </w:num>
+  <w:num w:numId="3">
+    <w:abstractNumId w:val="2"/>
+  </w:num>
+  <w:num w:numId="4">
+    <w:abstractNumId w:val="0"/>
+  </w:num>
+  <w:num w:numId="5">
     <w:abstractNumId w:val="4"/>
   </w:num>
-  <w:num w:numId="2" w16cid:durableId="683479268">
-    <w:abstractNumId w:val="1"/>
+  <w:num w:numId="6">
+    <w:abstractNumId w:val="3"/>
   </w:num>
-  <w:num w:numId="3" w16cid:durableId="1181815818">
-    <w:abstractNumId w:val="2"/>
-  </w:num>
-  <w:num w:numId="4" w16cid:durableId="1207260398">
-    <w:abstractNumId w:val="0"/>
-  </w:num>
-  <w:num w:numId="5" w16cid:durableId="1760715329">
-    <w:abstractNumId w:val="3"/>
+  <w:num w:numId="7">
+    <w:abstractNumId w:val="5"/>
   </w:num>
 </w:numbering>
 </file>
 
 <file path=word/styles.xml><?xml version="1.0" encoding="utf-8"?>
-<w:styles xmlns:mc="http://schemas.openxmlformats.org/markup-compatibility/2006" xmlns:r="http://schemas.openxmlformats.org/officeDocument/2006/relationships" xmlns:w="http://schemas.openxmlformats.org/wordprocessingml/2006/main" xmlns:w14="http://schemas.microsoft.com/office/word/2010/wordml" xmlns:w15="http://schemas.microsoft.com/office/word/2012/wordml" xmlns:w16cex="http://schemas.microsoft.com/office/word/2018/wordml/cex" xmlns:w16cid="http://schemas.microsoft.com/office/word/2016/wordml/cid" xmlns:w16="http://schemas.microsoft.com/office/word/2018/wordml" xmlns:w16sdtdh="http://schemas.microsoft.com/office/word/2020/wordml/sdtdatahash" xmlns:w16se="http://schemas.microsoft.com/office/word/2015/wordml/symex" mc:Ignorable="w14 w15 w16se w16cid w16 w16cex w16sdtdh">
+<w:styles xmlns:mc="http://schemas.openxmlformats.org/markup-compatibility/2006" xmlns:r="http://schemas.openxmlformats.org/officeDocument/2006/relationships" xmlns:w="http://schemas.openxmlformats.org/wordprocessingml/2006/main" xmlns:w14="http://schemas.microsoft.com/office/word/2010/wordml" xmlns:w15="http://schemas.microsoft.com/office/word/2012/wordml" mc:Ignorable="w14 w15">
   <w:docDefaults>
     <w:rPrDefault>
       <w:rPr>
@@ -5166,7 +5921,7 @@
       </w:pPr>
     </w:pPrDefault>
   </w:docDefaults>
-  <w:latentStyles w:defLockedState="0" w:defUIPriority="99" w:defSemiHidden="0" w:defUnhideWhenUsed="0" w:defQFormat="0" w:count="376">
+  <w:latentStyles w:defLockedState="0" w:defUIPriority="99" w:defSemiHidden="0" w:defUnhideWhenUsed="0" w:defQFormat="0" w:count="371">
     <w:lsdException w:name="Normal" w:uiPriority="0" w:qFormat="1"/>
     <w:lsdException w:name="heading 1" w:uiPriority="9" w:qFormat="1"/>
     <w:lsdException w:name="heading 2" w:semiHidden="1" w:uiPriority="9" w:unhideWhenUsed="1" w:qFormat="1"/>
@@ -5538,11 +6293,6 @@
     <w:lsdException w:name="List Table 5 Dark Accent 6" w:uiPriority="50"/>
     <w:lsdException w:name="List Table 6 Colorful Accent 6" w:uiPriority="51"/>
     <w:lsdException w:name="List Table 7 Colorful Accent 6" w:uiPriority="52"/>
-    <w:lsdException w:name="Mention" w:semiHidden="1" w:unhideWhenUsed="1"/>
-    <w:lsdException w:name="Smart Hyperlink" w:semiHidden="1" w:unhideWhenUsed="1"/>
-    <w:lsdException w:name="Hashtag" w:semiHidden="1" w:unhideWhenUsed="1"/>
-    <w:lsdException w:name="Unresolved Mention" w:semiHidden="1" w:unhideWhenUsed="1"/>
-    <w:lsdException w:name="Smart Link" w:semiHidden="1" w:unhideWhenUsed="1"/>
   </w:latentStyles>
   <w:style w:type="paragraph" w:default="1" w:styleId="Normal">
     <w:name w:val="Normal"/>
@@ -5641,6 +6391,7 @@
       <w:szCs w:val="24"/>
     </w:rPr>
     <w:tblPr>
+      <w:tblInd w:w="0" w:type="dxa"/>
       <w:tblBorders>
         <w:top w:val="single" w:sz="4" w:space="0" w:color="auto"/>
         <w:left w:val="single" w:sz="4" w:space="0" w:color="auto"/>
@@ -5649,6 +6400,12 @@
         <w:insideH w:val="single" w:sz="4" w:space="0" w:color="auto"/>
         <w:insideV w:val="single" w:sz="4" w:space="0" w:color="auto"/>
       </w:tblBorders>
+      <w:tblCellMar>
+        <w:top w:w="0" w:type="dxa"/>
+        <w:left w:w="108" w:type="dxa"/>
+        <w:bottom w:w="0" w:type="dxa"/>
+        <w:right w:w="108" w:type="dxa"/>
+      </w:tblCellMar>
     </w:tblPr>
   </w:style>
   <w:style w:type="paragraph" w:styleId="ListParagraph">
@@ -5783,7 +6540,7 @@
       <w:u w:val="single"/>
     </w:rPr>
   </w:style>
-  <w:style w:type="character" w:styleId="UnresolvedMention">
+  <w:style w:type="character" w:customStyle="1" w:styleId="UnresolvedMention">
     <w:name w:val="Unresolved Mention"/>
     <w:basedOn w:val="DefaultParagraphFont"/>
     <w:uiPriority w:val="99"/>
@@ -6064,7 +6821,7 @@
 </file>
 
 <file path=customXml/itemProps1.xml><?xml version="1.0" encoding="utf-8"?>
-<ds:datastoreItem xmlns:ds="http://schemas.openxmlformats.org/officeDocument/2006/customXml" ds:itemID="{BD233867-FDE0-4016-95CB-9DC75ADFA131}">
+<ds:datastoreItem xmlns:ds="http://schemas.openxmlformats.org/officeDocument/2006/customXml" ds:itemID="{F540E60E-7B43-4D38-AE66-621AE9CF4334}">
   <ds:schemaRefs>
     <ds:schemaRef ds:uri="http://schemas.openxmlformats.org/officeDocument/2006/bibliography"/>
   </ds:schemaRefs>

</xml_diff>

<commit_message>
Descriptions provided in the notebook
</commit_message>
<xml_diff>
--- a/Week 9/Week 9 Deliverables.docx
+++ b/Week 9/Week 9 Deliverables.docx
@@ -1,6 +1,6 @@
 
 <file path=word/document.xml><?xml version="1.0" encoding="utf-8"?>
-<w:document xmlns:wpc="http://schemas.microsoft.com/office/word/2010/wordprocessingCanvas" xmlns:mc="http://schemas.openxmlformats.org/markup-compatibility/2006" xmlns:o="urn:schemas-microsoft-com:office:office" xmlns:r="http://schemas.openxmlformats.org/officeDocument/2006/relationships" xmlns:m="http://schemas.openxmlformats.org/officeDocument/2006/math" xmlns:v="urn:schemas-microsoft-com:vml" xmlns:wp14="http://schemas.microsoft.com/office/word/2010/wordprocessingDrawing" xmlns:wp="http://schemas.openxmlformats.org/drawingml/2006/wordprocessingDrawing" xmlns:w10="urn:schemas-microsoft-com:office:word" xmlns:w="http://schemas.openxmlformats.org/wordprocessingml/2006/main" xmlns:w14="http://schemas.microsoft.com/office/word/2010/wordml" xmlns:w15="http://schemas.microsoft.com/office/word/2012/wordml" xmlns:wpg="http://schemas.microsoft.com/office/word/2010/wordprocessingGroup" xmlns:wpi="http://schemas.microsoft.com/office/word/2010/wordprocessingInk" xmlns:wne="http://schemas.microsoft.com/office/word/2006/wordml" xmlns:wps="http://schemas.microsoft.com/office/word/2010/wordprocessingShape" mc:Ignorable="w14 w15 wp14">
+<w:document xmlns:wpc="http://schemas.microsoft.com/office/word/2010/wordprocessingCanvas" xmlns:cx="http://schemas.microsoft.com/office/drawing/2014/chartex" xmlns:cx1="http://schemas.microsoft.com/office/drawing/2015/9/8/chartex" xmlns:cx2="http://schemas.microsoft.com/office/drawing/2015/10/21/chartex" xmlns:cx3="http://schemas.microsoft.com/office/drawing/2016/5/9/chartex" xmlns:cx4="http://schemas.microsoft.com/office/drawing/2016/5/10/chartex" xmlns:cx5="http://schemas.microsoft.com/office/drawing/2016/5/11/chartex" xmlns:cx6="http://schemas.microsoft.com/office/drawing/2016/5/12/chartex" xmlns:cx7="http://schemas.microsoft.com/office/drawing/2016/5/13/chartex" xmlns:cx8="http://schemas.microsoft.com/office/drawing/2016/5/14/chartex" xmlns:mc="http://schemas.openxmlformats.org/markup-compatibility/2006" xmlns:aink="http://schemas.microsoft.com/office/drawing/2016/ink" xmlns:am3d="http://schemas.microsoft.com/office/drawing/2017/model3d" xmlns:o="urn:schemas-microsoft-com:office:office" xmlns:oel="http://schemas.microsoft.com/office/2019/extlst" xmlns:r="http://schemas.openxmlformats.org/officeDocument/2006/relationships" xmlns:m="http://schemas.openxmlformats.org/officeDocument/2006/math" xmlns:v="urn:schemas-microsoft-com:vml" xmlns:wp14="http://schemas.microsoft.com/office/word/2010/wordprocessingDrawing" xmlns:wp="http://schemas.openxmlformats.org/drawingml/2006/wordprocessingDrawing" xmlns:w10="urn:schemas-microsoft-com:office:word" xmlns:w="http://schemas.openxmlformats.org/wordprocessingml/2006/main" xmlns:w14="http://schemas.microsoft.com/office/word/2010/wordml" xmlns:w15="http://schemas.microsoft.com/office/word/2012/wordml" xmlns:w16cex="http://schemas.microsoft.com/office/word/2018/wordml/cex" xmlns:w16cid="http://schemas.microsoft.com/office/word/2016/wordml/cid" xmlns:w16="http://schemas.microsoft.com/office/word/2018/wordml" xmlns:w16sdtdh="http://schemas.microsoft.com/office/word/2020/wordml/sdtdatahash" xmlns:w16se="http://schemas.microsoft.com/office/word/2015/wordml/symex" xmlns:wpg="http://schemas.microsoft.com/office/word/2010/wordprocessingGroup" xmlns:wpi="http://schemas.microsoft.com/office/word/2010/wordprocessingInk" xmlns:wne="http://schemas.microsoft.com/office/word/2006/wordml" xmlns:wps="http://schemas.microsoft.com/office/word/2010/wordprocessingShape" mc:Ignorable="w14 w15 w16se w16cid w16 w16cex w16sdtdh wp14">
   <w:body>
     <w:p>
       <w:pPr>
@@ -398,21 +398,12 @@
                 <w:rFonts w:eastAsia="Times New Roman" w:cs="Times New Roman"/>
               </w:rPr>
             </w:pPr>
-            <w:proofErr w:type="spellStart"/>
             <w:r>
               <w:rPr>
                 <w:rFonts w:eastAsia="Times New Roman" w:cs="Times New Roman"/>
                 <w:color w:val="000000"/>
               </w:rPr>
-              <w:t>Ogwu</w:t>
-            </w:r>
-            <w:proofErr w:type="spellEnd"/>
-            <w:r>
-              <w:rPr>
-                <w:rFonts w:eastAsia="Times New Roman" w:cs="Times New Roman"/>
-                <w:color w:val="000000"/>
-              </w:rPr>
-              <w:t xml:space="preserve"> Augustine</w:t>
+              <w:t>Ogwu Augustine</w:t>
             </w:r>
           </w:p>
         </w:tc>
@@ -2475,23 +2466,7 @@
           <w:rFonts w:eastAsia="Times New Roman" w:cs="Times New Roman"/>
           <w:color w:val="2D3B45"/>
         </w:rPr>
-        <w:t xml:space="preserve">Bank wants to use ML model to shortlist customer whose chances of buying the product is more so that their marketing channel (tele marketing, SMS/email marketing </w:t>
-      </w:r>
-      <w:proofErr w:type="spellStart"/>
-      <w:r>
-        <w:rPr>
-          <w:rFonts w:eastAsia="Times New Roman" w:cs="Times New Roman"/>
-          <w:color w:val="2D3B45"/>
-        </w:rPr>
-        <w:t>etc</w:t>
-      </w:r>
-      <w:proofErr w:type="spellEnd"/>
-      <w:r>
-        <w:rPr>
-          <w:rFonts w:eastAsia="Times New Roman" w:cs="Times New Roman"/>
-          <w:color w:val="2D3B45"/>
-        </w:rPr>
-        <w:t>) can focus only to those customers whose chances of buying the product is more.</w:t>
+        <w:t>Bank wants to use ML model to shortlist customer whose chances of buying the product is more so that their marketing channel (tele marketing, SMS/email marketing etc) can focus only to those customers whose chances of buying the product is more.</w:t>
       </w:r>
     </w:p>
     <w:p>
@@ -3328,23 +3303,7 @@
           <w:bCs/>
         </w:rPr>
         <w:br/>
-        <w:t>3 - marital : marital status (categorical: '</w:t>
-      </w:r>
-      <w:proofErr w:type="spellStart"/>
-      <w:r>
-        <w:rPr>
-          <w:rFonts w:cs="Times New Roman"/>
-          <w:bCs/>
-        </w:rPr>
-        <w:t>divorced','married','single','unknown</w:t>
-      </w:r>
-      <w:proofErr w:type="spellEnd"/>
-      <w:r>
-        <w:rPr>
-          <w:rFonts w:cs="Times New Roman"/>
-          <w:bCs/>
-        </w:rPr>
-        <w:t xml:space="preserve">'; note: 'divorced' </w:t>
+        <w:t xml:space="preserve">3 - marital : marital status (categorical: 'divorced','married','single','unknown'; note: 'divorced' </w:t>
       </w:r>
       <w:r>
         <w:rPr>
@@ -3384,23 +3343,7 @@
           <w:rFonts w:cs="Times New Roman"/>
           <w:bCs/>
         </w:rPr>
-        <w:t>: '</w:t>
-      </w:r>
-      <w:proofErr w:type="spellStart"/>
-      <w:r>
-        <w:rPr>
-          <w:rFonts w:cs="Times New Roman"/>
-          <w:bCs/>
-        </w:rPr>
-        <w:t>no','yes','unknown</w:t>
-      </w:r>
-      <w:proofErr w:type="spellEnd"/>
-      <w:r>
-        <w:rPr>
-          <w:rFonts w:cs="Times New Roman"/>
-          <w:bCs/>
-        </w:rPr>
-        <w:t>')</w:t>
+        <w:t>: 'no','yes','unknown')</w:t>
       </w:r>
       <w:r>
         <w:rPr>
@@ -3424,23 +3367,7 @@
           <w:rFonts w:cs="Times New Roman"/>
           <w:bCs/>
         </w:rPr>
-        <w:t>: '</w:t>
-      </w:r>
-      <w:proofErr w:type="spellStart"/>
-      <w:r>
-        <w:rPr>
-          <w:rFonts w:cs="Times New Roman"/>
-          <w:bCs/>
-        </w:rPr>
-        <w:t>no','yes','unknown</w:t>
-      </w:r>
-      <w:proofErr w:type="spellEnd"/>
-      <w:r>
-        <w:rPr>
-          <w:rFonts w:cs="Times New Roman"/>
-          <w:bCs/>
-        </w:rPr>
-        <w:t>')</w:t>
+        <w:t>: 'no','yes','unknown')</w:t>
       </w:r>
       <w:r>
         <w:rPr>
@@ -3464,23 +3391,7 @@
           <w:rFonts w:cs="Times New Roman"/>
           <w:bCs/>
         </w:rPr>
-        <w:t>: '</w:t>
-      </w:r>
-      <w:proofErr w:type="spellStart"/>
-      <w:r>
-        <w:rPr>
-          <w:rFonts w:cs="Times New Roman"/>
-          <w:bCs/>
-        </w:rPr>
-        <w:t>no','yes','unknown</w:t>
-      </w:r>
-      <w:proofErr w:type="spellEnd"/>
-      <w:r>
-        <w:rPr>
-          <w:rFonts w:cs="Times New Roman"/>
-          <w:bCs/>
-        </w:rPr>
-        <w:t>')</w:t>
+        <w:t>: 'no','yes','unknown')</w:t>
       </w:r>
       <w:r>
         <w:rPr>
@@ -3496,23 +3407,7 @@
           <w:bCs/>
         </w:rPr>
         <w:br/>
-        <w:t>8 - contact: contact communication type (categorical: '</w:t>
-      </w:r>
-      <w:proofErr w:type="spellStart"/>
-      <w:r>
-        <w:rPr>
-          <w:rFonts w:cs="Times New Roman"/>
-          <w:bCs/>
-        </w:rPr>
-        <w:t>cellular','telephone</w:t>
-      </w:r>
-      <w:proofErr w:type="spellEnd"/>
-      <w:r>
-        <w:rPr>
-          <w:rFonts w:cs="Times New Roman"/>
-          <w:bCs/>
-        </w:rPr>
-        <w:t>')</w:t>
+        <w:t>8 - contact: contact communication type (categorical: 'cellular','telephone')</w:t>
       </w:r>
       <w:r>
         <w:rPr>
@@ -3520,71 +3415,7 @@
           <w:bCs/>
         </w:rPr>
         <w:br/>
-        <w:t>9 - month: last contact month of year (categorical: '</w:t>
-      </w:r>
-      <w:proofErr w:type="spellStart"/>
-      <w:r>
-        <w:rPr>
-          <w:rFonts w:cs="Times New Roman"/>
-          <w:bCs/>
-        </w:rPr>
-        <w:t>jan</w:t>
-      </w:r>
-      <w:proofErr w:type="spellEnd"/>
-      <w:r>
-        <w:rPr>
-          <w:rFonts w:cs="Times New Roman"/>
-          <w:bCs/>
-        </w:rPr>
-        <w:t>', '</w:t>
-      </w:r>
-      <w:proofErr w:type="spellStart"/>
-      <w:r>
-        <w:rPr>
-          <w:rFonts w:cs="Times New Roman"/>
-          <w:bCs/>
-        </w:rPr>
-        <w:t>feb</w:t>
-      </w:r>
-      <w:proofErr w:type="spellEnd"/>
-      <w:r>
-        <w:rPr>
-          <w:rFonts w:cs="Times New Roman"/>
-          <w:bCs/>
-        </w:rPr>
-        <w:t>', 'mar', ..., '</w:t>
-      </w:r>
-      <w:proofErr w:type="spellStart"/>
-      <w:r>
-        <w:rPr>
-          <w:rFonts w:cs="Times New Roman"/>
-          <w:bCs/>
-        </w:rPr>
-        <w:t>nov</w:t>
-      </w:r>
-      <w:proofErr w:type="spellEnd"/>
-      <w:r>
-        <w:rPr>
-          <w:rFonts w:cs="Times New Roman"/>
-          <w:bCs/>
-        </w:rPr>
-        <w:t>', '</w:t>
-      </w:r>
-      <w:proofErr w:type="spellStart"/>
-      <w:r>
-        <w:rPr>
-          <w:rFonts w:cs="Times New Roman"/>
-          <w:bCs/>
-        </w:rPr>
-        <w:t>dec</w:t>
-      </w:r>
-      <w:proofErr w:type="spellEnd"/>
-      <w:r>
-        <w:rPr>
-          <w:rFonts w:cs="Times New Roman"/>
-          <w:bCs/>
-        </w:rPr>
-        <w:t>')</w:t>
+        <w:t>9 - month: last contact month of year (categorical: 'jan', 'feb', 'mar', ..., 'nov', 'dec')</w:t>
       </w:r>
       <w:r>
         <w:rPr>
@@ -3592,87 +3423,7 @@
           <w:bCs/>
         </w:rPr>
         <w:br/>
-        <w:t xml:space="preserve">10 - </w:t>
-      </w:r>
-      <w:proofErr w:type="spellStart"/>
-      <w:r>
-        <w:rPr>
-          <w:rFonts w:cs="Times New Roman"/>
-          <w:bCs/>
-        </w:rPr>
-        <w:t>day_of_week</w:t>
-      </w:r>
-      <w:proofErr w:type="spellEnd"/>
-      <w:r>
-        <w:rPr>
-          <w:rFonts w:cs="Times New Roman"/>
-          <w:bCs/>
-        </w:rPr>
-        <w:t>: last contact day of the week (categorical: '</w:t>
-      </w:r>
-      <w:proofErr w:type="spellStart"/>
-      <w:r>
-        <w:rPr>
-          <w:rFonts w:cs="Times New Roman"/>
-          <w:bCs/>
-        </w:rPr>
-        <w:t>mon</w:t>
-      </w:r>
-      <w:proofErr w:type="spellEnd"/>
-      <w:r>
-        <w:rPr>
-          <w:rFonts w:cs="Times New Roman"/>
-          <w:bCs/>
-        </w:rPr>
-        <w:t>','</w:t>
-      </w:r>
-      <w:proofErr w:type="spellStart"/>
-      <w:r>
-        <w:rPr>
-          <w:rFonts w:cs="Times New Roman"/>
-          <w:bCs/>
-        </w:rPr>
-        <w:t>tue</w:t>
-      </w:r>
-      <w:proofErr w:type="spellEnd"/>
-      <w:r>
-        <w:rPr>
-          <w:rFonts w:cs="Times New Roman"/>
-          <w:bCs/>
-        </w:rPr>
-        <w:t>','wed','</w:t>
-      </w:r>
-      <w:proofErr w:type="spellStart"/>
-      <w:r>
-        <w:rPr>
-          <w:rFonts w:cs="Times New Roman"/>
-          <w:bCs/>
-        </w:rPr>
-        <w:t>thu</w:t>
-      </w:r>
-      <w:proofErr w:type="spellEnd"/>
-      <w:r>
-        <w:rPr>
-          <w:rFonts w:cs="Times New Roman"/>
-          <w:bCs/>
-        </w:rPr>
-        <w:t>','</w:t>
-      </w:r>
-      <w:proofErr w:type="spellStart"/>
-      <w:r>
-        <w:rPr>
-          <w:rFonts w:cs="Times New Roman"/>
-          <w:bCs/>
-        </w:rPr>
-        <w:t>fri</w:t>
-      </w:r>
-      <w:proofErr w:type="spellEnd"/>
-      <w:r>
-        <w:rPr>
-          <w:rFonts w:cs="Times New Roman"/>
-          <w:bCs/>
-        </w:rPr>
-        <w:t>')</w:t>
+        <w:t>10 - day_of_week: last contact day of the week (categorical: 'mon','tue','wed','thu','fri')</w:t>
       </w:r>
       <w:r>
         <w:rPr>
@@ -3704,23 +3455,7 @@
           <w:bCs/>
         </w:rPr>
         <w:br/>
-        <w:t xml:space="preserve">13 - </w:t>
-      </w:r>
-      <w:proofErr w:type="spellStart"/>
-      <w:r>
-        <w:rPr>
-          <w:rFonts w:cs="Times New Roman"/>
-          <w:bCs/>
-        </w:rPr>
-        <w:t>pdays</w:t>
-      </w:r>
-      <w:proofErr w:type="spellEnd"/>
-      <w:r>
-        <w:rPr>
-          <w:rFonts w:cs="Times New Roman"/>
-          <w:bCs/>
-        </w:rPr>
-        <w:t>: number of days that passed by after the client was last contacted from a previous campaign (numeric; 999 means client was not previously contacted)</w:t>
+        <w:t>13 - pdays: number of days that passed by after the client was last contacted from a previous campaign (numeric; 999 means client was not previously contacted)</w:t>
       </w:r>
       <w:r>
         <w:rPr>
@@ -3736,39 +3471,7 @@
           <w:bCs/>
         </w:rPr>
         <w:br/>
-        <w:t xml:space="preserve">15 - </w:t>
-      </w:r>
-      <w:proofErr w:type="spellStart"/>
-      <w:r>
-        <w:rPr>
-          <w:rFonts w:cs="Times New Roman"/>
-          <w:bCs/>
-        </w:rPr>
-        <w:t>poutcome</w:t>
-      </w:r>
-      <w:proofErr w:type="spellEnd"/>
-      <w:r>
-        <w:rPr>
-          <w:rFonts w:cs="Times New Roman"/>
-          <w:bCs/>
-        </w:rPr>
-        <w:t>: outcome of the previous marketing campaign (categorical: '</w:t>
-      </w:r>
-      <w:proofErr w:type="spellStart"/>
-      <w:r>
-        <w:rPr>
-          <w:rFonts w:cs="Times New Roman"/>
-          <w:bCs/>
-        </w:rPr>
-        <w:t>failure','nonexistent','success</w:t>
-      </w:r>
-      <w:proofErr w:type="spellEnd"/>
-      <w:r>
-        <w:rPr>
-          <w:rFonts w:cs="Times New Roman"/>
-          <w:bCs/>
-        </w:rPr>
-        <w:t>')</w:t>
+        <w:t>15 - poutcome: outcome of the previous marketing campaign (categorical: 'failure','nonexistent','success')</w:t>
       </w:r>
       <w:r>
         <w:rPr>
@@ -3784,23 +3487,7 @@
           <w:bCs/>
         </w:rPr>
         <w:br/>
-        <w:t xml:space="preserve">16 - </w:t>
-      </w:r>
-      <w:proofErr w:type="spellStart"/>
-      <w:r>
-        <w:rPr>
-          <w:rFonts w:cs="Times New Roman"/>
-          <w:bCs/>
-        </w:rPr>
-        <w:t>emp.var.rate</w:t>
-      </w:r>
-      <w:proofErr w:type="spellEnd"/>
-      <w:r>
-        <w:rPr>
-          <w:rFonts w:cs="Times New Roman"/>
-          <w:bCs/>
-        </w:rPr>
-        <w:t>: employment variation rate - quarterly indicator (numeric)</w:t>
+        <w:t>16 - emp.var.rate: employment variation rate - quarterly indicator (numeric)</w:t>
       </w:r>
       <w:r>
         <w:rPr>
@@ -3808,23 +3495,7 @@
           <w:bCs/>
         </w:rPr>
         <w:br/>
-        <w:t xml:space="preserve">17 - </w:t>
-      </w:r>
-      <w:proofErr w:type="spellStart"/>
-      <w:r>
-        <w:rPr>
-          <w:rFonts w:cs="Times New Roman"/>
-          <w:bCs/>
-        </w:rPr>
-        <w:t>cons.price.idx</w:t>
-      </w:r>
-      <w:proofErr w:type="spellEnd"/>
-      <w:r>
-        <w:rPr>
-          <w:rFonts w:cs="Times New Roman"/>
-          <w:bCs/>
-        </w:rPr>
-        <w:t>: consumer price index - monthly indicator (numeric)</w:t>
+        <w:t>17 - cons.price.idx: consumer price index - monthly indicator (numeric)</w:t>
       </w:r>
       <w:r>
         <w:rPr>
@@ -3832,23 +3503,7 @@
           <w:bCs/>
         </w:rPr>
         <w:br/>
-        <w:t xml:space="preserve">18 - </w:t>
-      </w:r>
-      <w:proofErr w:type="spellStart"/>
-      <w:r>
-        <w:rPr>
-          <w:rFonts w:cs="Times New Roman"/>
-          <w:bCs/>
-        </w:rPr>
-        <w:t>cons.conf.idx</w:t>
-      </w:r>
-      <w:proofErr w:type="spellEnd"/>
-      <w:r>
-        <w:rPr>
-          <w:rFonts w:cs="Times New Roman"/>
-          <w:bCs/>
-        </w:rPr>
-        <w:t>: consumer confidence index - monthly indicator (numeric)</w:t>
+        <w:t>18 - cons.conf.idx: consumer confidence index - monthly indicator (numeric)</w:t>
       </w:r>
       <w:r>
         <w:rPr>
@@ -3856,23 +3511,7 @@
           <w:bCs/>
         </w:rPr>
         <w:br/>
-        <w:t xml:space="preserve">19 - euribor3m: </w:t>
-      </w:r>
-      <w:proofErr w:type="spellStart"/>
-      <w:r>
-        <w:rPr>
-          <w:rFonts w:cs="Times New Roman"/>
-          <w:bCs/>
-        </w:rPr>
-        <w:t>euribor</w:t>
-      </w:r>
-      <w:proofErr w:type="spellEnd"/>
-      <w:r>
-        <w:rPr>
-          <w:rFonts w:cs="Times New Roman"/>
-          <w:bCs/>
-        </w:rPr>
-        <w:t xml:space="preserve"> 3 month rate - daily indicator (numeric)</w:t>
+        <w:t>19 - euribor3m: euribor 3 month rate - daily indicator (numeric)</w:t>
       </w:r>
       <w:r>
         <w:rPr>
@@ -3880,23 +3519,7 @@
           <w:bCs/>
         </w:rPr>
         <w:br/>
-        <w:t xml:space="preserve">20 - </w:t>
-      </w:r>
-      <w:proofErr w:type="spellStart"/>
-      <w:r>
-        <w:rPr>
-          <w:rFonts w:cs="Times New Roman"/>
-          <w:bCs/>
-        </w:rPr>
-        <w:t>nr.employed</w:t>
-      </w:r>
-      <w:proofErr w:type="spellEnd"/>
-      <w:r>
-        <w:rPr>
-          <w:rFonts w:cs="Times New Roman"/>
-          <w:bCs/>
-        </w:rPr>
-        <w:t>: number of employees - quarterly indicator (numeric)</w:t>
+        <w:t>20 - nr.employed: number of employees - quarterly indicator (numeric)</w:t>
       </w:r>
       <w:r>
         <w:rPr>
@@ -3928,23 +3551,7 @@
           <w:rFonts w:cs="Times New Roman"/>
           <w:bCs/>
         </w:rPr>
-        <w:t>: '</w:t>
-      </w:r>
-      <w:proofErr w:type="spellStart"/>
-      <w:r>
-        <w:rPr>
-          <w:rFonts w:cs="Times New Roman"/>
-          <w:bCs/>
-        </w:rPr>
-        <w:t>yes','no</w:t>
-      </w:r>
-      <w:proofErr w:type="spellEnd"/>
-      <w:r>
-        <w:rPr>
-          <w:rFonts w:cs="Times New Roman"/>
-          <w:bCs/>
-        </w:rPr>
-        <w:t>')</w:t>
+        <w:t>: 'yes','no')</w:t>
       </w:r>
     </w:p>
     <w:p>
@@ -4219,21 +3826,31 @@
         <w:rPr>
           <w:color w:val="000000"/>
         </w:rPr>
-        <w:t xml:space="preserve"> To deal with imbalance target variable </w:t>
-      </w:r>
-      <w:proofErr w:type="spellStart"/>
+        <w:t xml:space="preserve"> To deal with imbalance target variable undersampling and oversampling methods </w:t>
+      </w:r>
       <w:r>
         <w:rPr>
           <w:color w:val="000000"/>
         </w:rPr>
-        <w:t>undersampling</w:t>
-      </w:r>
-      <w:proofErr w:type="spellEnd"/>
+        <w:t>will be</w:t>
+      </w:r>
       <w:r>
         <w:rPr>
           <w:color w:val="000000"/>
         </w:rPr>
-        <w:t xml:space="preserve"> and oversampling methods are being applied.</w:t>
+        <w:t xml:space="preserve"> applied</w:t>
+      </w:r>
+      <w:r>
+        <w:rPr>
+          <w:color w:val="000000"/>
+        </w:rPr>
+        <w:t xml:space="preserve"> before model preparation</w:t>
+      </w:r>
+      <w:r>
+        <w:rPr>
+          <w:color w:val="000000"/>
+        </w:rPr>
+        <w:t>.</w:t>
       </w:r>
     </w:p>
     <w:p>
@@ -4257,21 +3874,31 @@
         <w:rPr>
           <w:color w:val="000000"/>
         </w:rPr>
-        <w:t xml:space="preserve">: mean/median/mode value imputation for numerical variables. This imputation can also be done together with a </w:t>
-      </w:r>
-      <w:proofErr w:type="spellStart"/>
+        <w:t xml:space="preserve">: </w:t>
+      </w:r>
       <w:r>
         <w:rPr>
           <w:color w:val="000000"/>
         </w:rPr>
-        <w:t>groupby</w:t>
-      </w:r>
-      <w:proofErr w:type="spellEnd"/>
+        <w:t>Fortunately, there are no missing values in the dataset. However, after exploring we find that 5 of the categorical variables have an "unknown" value. Those are the only missing values which do not need to be dealt with for now as the "unknown category is already created for them.</w:t>
+      </w:r>
       <w:r>
         <w:rPr>
           <w:color w:val="000000"/>
         </w:rPr>
-        <w:t xml:space="preserve"> function. Most frequent category for categorical variables. Removal of columns with a lot of missing values is also being considered but leads to loss of important information. The use of an ML model to predict the missing values for some columns is also considered. </w:t>
+        <w:t xml:space="preserve"> However</w:t>
+      </w:r>
+      <w:r>
+        <w:rPr>
+          <w:color w:val="000000"/>
+        </w:rPr>
+        <w:t>,</w:t>
+      </w:r>
+      <w:r>
+        <w:rPr>
+          <w:color w:val="000000"/>
+        </w:rPr>
+        <w:t xml:space="preserve"> we are also considering to remove some of these unknown values after EDA.</w:t>
       </w:r>
     </w:p>
     <w:p>
@@ -4295,16 +3922,8 @@
         <w:rPr>
           <w:color w:val="000000"/>
         </w:rPr>
-        <w:t xml:space="preserve">Transformations of features - log or </w:t>
-      </w:r>
-      <w:proofErr w:type="spellStart"/>
-      <w:r>
-        <w:rPr>
-          <w:color w:val="000000"/>
-        </w:rPr>
-        <w:t>normalise</w:t>
-      </w:r>
-      <w:proofErr w:type="spellEnd"/>
+        <w:t>Transformations of features - log or normalise</w:t>
+      </w:r>
     </w:p>
     <w:p>
       <w:pPr>
@@ -4327,21 +3946,7 @@
         <w:rPr>
           <w:color w:val="000000"/>
         </w:rPr>
-        <w:t xml:space="preserve">: Converting a few categorical values into numerical values by using One hot encoding - (ex. Default, housing, loan, contact). Converting temporal variables from categorical to numeric by using ordinal encoding - Month and </w:t>
-      </w:r>
-      <w:proofErr w:type="spellStart"/>
-      <w:r>
-        <w:rPr>
-          <w:color w:val="000000"/>
-        </w:rPr>
-        <w:t>week_of_day</w:t>
-      </w:r>
-      <w:proofErr w:type="spellEnd"/>
-      <w:r>
-        <w:rPr>
-          <w:color w:val="000000"/>
-        </w:rPr>
-        <w:t>. Converting categorical target variable into numerical binary variable.</w:t>
+        <w:t>: Converting a few categorical values into numerical values by using One hot encoding - (ex. Default, housing, loan, contact). Converting temporal variables from categorical to numeric by using ordinal encoding - Month and week_of_day. Converting categorical target variable into numerical binary variable.</w:t>
       </w:r>
     </w:p>
     <w:p>
@@ -4405,14 +4010,14 @@
         <w:rPr>
           <w:color w:val="000000"/>
         </w:rPr>
-        <w:t>ation (boxplot) we will determine which variables have outliers and then using IQR technique, we will remove/ round those values. (Q1 - 1.5IQR and Q3+</w:t>
+        <w:t>ation (boxplot) we will determine which variables have outliers and then using IQR technique, we will remove/ round those values. (Q1 - 1.5IQR and Q3+1.5</w:t>
       </w:r>
       <w:proofErr w:type="gramStart"/>
       <w:r>
         <w:rPr>
           <w:color w:val="000000"/>
         </w:rPr>
-        <w:t>1.5IQR )</w:t>
+        <w:t>IQR )</w:t>
       </w:r>
       <w:proofErr w:type="gramEnd"/>
     </w:p>
@@ -4927,35 +4532,7 @@
         <w:rPr>
           <w:rFonts w:cs="Times New Roman"/>
         </w:rPr>
-        <w:t xml:space="preserve"> -. </w:t>
-      </w:r>
-      <w:proofErr w:type="spellStart"/>
-      <w:r>
-        <w:rPr>
-          <w:rFonts w:cs="Times New Roman"/>
-        </w:rPr>
-        <w:t>ProjectPro</w:t>
-      </w:r>
-      <w:proofErr w:type="spellEnd"/>
-      <w:r>
-        <w:rPr>
-          <w:rFonts w:cs="Times New Roman"/>
-        </w:rPr>
-        <w:t>. (</w:t>
-      </w:r>
-      <w:proofErr w:type="spellStart"/>
-      <w:r>
-        <w:rPr>
-          <w:rFonts w:cs="Times New Roman"/>
-        </w:rPr>
-        <w:t>n.d.</w:t>
-      </w:r>
-      <w:proofErr w:type="spellEnd"/>
-      <w:r>
-        <w:rPr>
-          <w:rFonts w:cs="Times New Roman"/>
-        </w:rPr>
-        <w:t xml:space="preserve">). Retrieved September 2, 2022, from </w:t>
+        <w:t xml:space="preserve"> -. ProjectPro. (n.d.). Retrieved September 2, 2022, from </w:t>
       </w:r>
       <w:hyperlink r:id="rId11" w:history="1">
         <w:r>
@@ -4983,15 +4560,7 @@
         <w:t>Detecting and treating outliers: How to handle outliers</w:t>
       </w:r>
       <w:r>
-        <w:t xml:space="preserve">. Analytics </w:t>
-      </w:r>
-      <w:proofErr w:type="spellStart"/>
-      <w:r>
-        <w:t>Vidhya</w:t>
-      </w:r>
-      <w:proofErr w:type="spellEnd"/>
-      <w:r>
-        <w:t xml:space="preserve">. (2022, July 21). Retrieved September 2, 2022, from </w:t>
+        <w:t xml:space="preserve">. Analytics Vidhya. (2022, July 21). Retrieved September 2, 2022, from </w:t>
       </w:r>
       <w:hyperlink r:id="rId12" w:history="1">
         <w:r>
@@ -5011,15 +4580,7 @@
         </w:numPr>
       </w:pPr>
       <w:r>
-        <w:t>Handling outliers in python. Handling Outliers in Python. (</w:t>
-      </w:r>
-      <w:proofErr w:type="spellStart"/>
-      <w:r>
-        <w:t>n.d.</w:t>
-      </w:r>
-      <w:proofErr w:type="spellEnd"/>
-      <w:r>
-        <w:t xml:space="preserve">). Retrieved September 2, 2022, from </w:t>
+        <w:t xml:space="preserve">Handling outliers in python. Handling Outliers in Python. (n.d.). Retrieved September 2, 2022, from </w:t>
       </w:r>
       <w:hyperlink r:id="rId13" w:history="1">
         <w:r>
@@ -5029,8 +4590,6 @@
           <w:t>https://www.datasciencesmachinelearning.com/2018/11/handling-outliers-in-python.html</w:t>
         </w:r>
       </w:hyperlink>
-      <w:bookmarkStart w:id="16" w:name="_GoBack"/>
-      <w:bookmarkEnd w:id="16"/>
     </w:p>
     <w:sectPr>
       <w:pgSz w:w="12240" w:h="15840"/>
@@ -5043,8 +4602,8 @@
 </file>
 
 <file path=word/numbering.xml><?xml version="1.0" encoding="utf-8"?>
-<w:numbering xmlns:wpc="http://schemas.microsoft.com/office/word/2010/wordprocessingCanvas" xmlns:mc="http://schemas.openxmlformats.org/markup-compatibility/2006" xmlns:o="urn:schemas-microsoft-com:office:office" xmlns:r="http://schemas.openxmlformats.org/officeDocument/2006/relationships" xmlns:m="http://schemas.openxmlformats.org/officeDocument/2006/math" xmlns:v="urn:schemas-microsoft-com:vml" xmlns:wp14="http://schemas.microsoft.com/office/word/2010/wordprocessingDrawing" xmlns:wp="http://schemas.openxmlformats.org/drawingml/2006/wordprocessingDrawing" xmlns:w10="urn:schemas-microsoft-com:office:word" xmlns:w="http://schemas.openxmlformats.org/wordprocessingml/2006/main" xmlns:w14="http://schemas.microsoft.com/office/word/2010/wordml" xmlns:w15="http://schemas.microsoft.com/office/word/2012/wordml" xmlns:wpg="http://schemas.microsoft.com/office/word/2010/wordprocessingGroup" xmlns:wpi="http://schemas.microsoft.com/office/word/2010/wordprocessingInk" xmlns:wne="http://schemas.microsoft.com/office/word/2006/wordml" xmlns:wps="http://schemas.microsoft.com/office/word/2010/wordprocessingShape" mc:Ignorable="w14 w15 wp14">
-  <w:abstractNum w:abstractNumId="0">
+<w:numbering xmlns:wpc="http://schemas.microsoft.com/office/word/2010/wordprocessingCanvas" xmlns:cx="http://schemas.microsoft.com/office/drawing/2014/chartex" xmlns:cx1="http://schemas.microsoft.com/office/drawing/2015/9/8/chartex" xmlns:cx2="http://schemas.microsoft.com/office/drawing/2015/10/21/chartex" xmlns:cx3="http://schemas.microsoft.com/office/drawing/2016/5/9/chartex" xmlns:cx4="http://schemas.microsoft.com/office/drawing/2016/5/10/chartex" xmlns:cx5="http://schemas.microsoft.com/office/drawing/2016/5/11/chartex" xmlns:cx6="http://schemas.microsoft.com/office/drawing/2016/5/12/chartex" xmlns:cx7="http://schemas.microsoft.com/office/drawing/2016/5/13/chartex" xmlns:cx8="http://schemas.microsoft.com/office/drawing/2016/5/14/chartex" xmlns:mc="http://schemas.openxmlformats.org/markup-compatibility/2006" xmlns:aink="http://schemas.microsoft.com/office/drawing/2016/ink" xmlns:am3d="http://schemas.microsoft.com/office/drawing/2017/model3d" xmlns:o="urn:schemas-microsoft-com:office:office" xmlns:oel="http://schemas.microsoft.com/office/2019/extlst" xmlns:r="http://schemas.openxmlformats.org/officeDocument/2006/relationships" xmlns:m="http://schemas.openxmlformats.org/officeDocument/2006/math" xmlns:v="urn:schemas-microsoft-com:vml" xmlns:wp14="http://schemas.microsoft.com/office/word/2010/wordprocessingDrawing" xmlns:wp="http://schemas.openxmlformats.org/drawingml/2006/wordprocessingDrawing" xmlns:w10="urn:schemas-microsoft-com:office:word" xmlns:w="http://schemas.openxmlformats.org/wordprocessingml/2006/main" xmlns:w14="http://schemas.microsoft.com/office/word/2010/wordml" xmlns:w15="http://schemas.microsoft.com/office/word/2012/wordml" xmlns:w16cex="http://schemas.microsoft.com/office/word/2018/wordml/cex" xmlns:w16cid="http://schemas.microsoft.com/office/word/2016/wordml/cid" xmlns:w16="http://schemas.microsoft.com/office/word/2018/wordml" xmlns:w16sdtdh="http://schemas.microsoft.com/office/word/2020/wordml/sdtdatahash" xmlns:w16se="http://schemas.microsoft.com/office/word/2015/wordml/symex" xmlns:wpg="http://schemas.microsoft.com/office/word/2010/wordprocessingGroup" xmlns:wpi="http://schemas.microsoft.com/office/word/2010/wordprocessingInk" xmlns:wne="http://schemas.microsoft.com/office/word/2006/wordml" xmlns:wps="http://schemas.microsoft.com/office/word/2010/wordprocessingShape" mc:Ignorable="w14 w15 w16se w16cid w16 w16cex w16sdtdh wp14">
+  <w:abstractNum w:abstractNumId="0" w15:restartNumberingAfterBreak="0">
     <w:nsid w:val="06B87796"/>
     <w:multiLevelType w:val="hybridMultilevel"/>
     <w:tmpl w:val="30A48A6E"/>
@@ -5157,7 +4716,7 @@
       </w:rPr>
     </w:lvl>
   </w:abstractNum>
-  <w:abstractNum w:abstractNumId="1">
+  <w:abstractNum w:abstractNumId="1" w15:restartNumberingAfterBreak="0">
     <w:nsid w:val="09D73D26"/>
     <w:multiLevelType w:val="multilevel"/>
     <w:tmpl w:val="42948C82"/>
@@ -5306,7 +4865,7 @@
       </w:rPr>
     </w:lvl>
   </w:abstractNum>
-  <w:abstractNum w:abstractNumId="2">
+  <w:abstractNum w:abstractNumId="2" w15:restartNumberingAfterBreak="0">
     <w:nsid w:val="0B6431D1"/>
     <w:multiLevelType w:val="multilevel"/>
     <w:tmpl w:val="BD201A04"/>
@@ -5455,7 +5014,7 @@
       </w:rPr>
     </w:lvl>
   </w:abstractNum>
-  <w:abstractNum w:abstractNumId="3">
+  <w:abstractNum w:abstractNumId="3" w15:restartNumberingAfterBreak="0">
     <w:nsid w:val="13280BC2"/>
     <w:multiLevelType w:val="hybridMultilevel"/>
     <w:tmpl w:val="A82AD6E2"/>
@@ -5568,7 +5127,7 @@
       </w:rPr>
     </w:lvl>
   </w:abstractNum>
-  <w:abstractNum w:abstractNumId="4">
+  <w:abstractNum w:abstractNumId="4" w15:restartNumberingAfterBreak="0">
     <w:nsid w:val="24C26141"/>
     <w:multiLevelType w:val="hybridMultilevel"/>
     <w:tmpl w:val="66821572"/>
@@ -5681,7 +5240,7 @@
       </w:rPr>
     </w:lvl>
   </w:abstractNum>
-  <w:abstractNum w:abstractNumId="5">
+  <w:abstractNum w:abstractNumId="5" w15:restartNumberingAfterBreak="0">
     <w:nsid w:val="342C3BBD"/>
     <w:multiLevelType w:val="hybridMultilevel"/>
     <w:tmpl w:val="EF7040B2"/>
@@ -5767,7 +5326,7 @@
       </w:pPr>
     </w:lvl>
   </w:abstractNum>
-  <w:abstractNum w:abstractNumId="6">
+  <w:abstractNum w:abstractNumId="6" w15:restartNumberingAfterBreak="0">
     <w:nsid w:val="71F504A3"/>
     <w:multiLevelType w:val="hybridMultilevel"/>
     <w:tmpl w:val="1C8A5380"/>
@@ -5880,32 +5439,32 @@
       </w:rPr>
     </w:lvl>
   </w:abstractNum>
-  <w:num w:numId="1">
+  <w:num w:numId="1" w16cid:durableId="2097289117">
     <w:abstractNumId w:val="6"/>
   </w:num>
-  <w:num w:numId="2">
+  <w:num w:numId="2" w16cid:durableId="660547153">
     <w:abstractNumId w:val="1"/>
   </w:num>
-  <w:num w:numId="3">
+  <w:num w:numId="3" w16cid:durableId="692069811">
     <w:abstractNumId w:val="2"/>
   </w:num>
-  <w:num w:numId="4">
+  <w:num w:numId="4" w16cid:durableId="1318803633">
     <w:abstractNumId w:val="0"/>
   </w:num>
-  <w:num w:numId="5">
+  <w:num w:numId="5" w16cid:durableId="1114054312">
     <w:abstractNumId w:val="4"/>
   </w:num>
-  <w:num w:numId="6">
+  <w:num w:numId="6" w16cid:durableId="1900819656">
     <w:abstractNumId w:val="3"/>
   </w:num>
-  <w:num w:numId="7">
+  <w:num w:numId="7" w16cid:durableId="56561398">
     <w:abstractNumId w:val="5"/>
   </w:num>
 </w:numbering>
 </file>
 
 <file path=word/styles.xml><?xml version="1.0" encoding="utf-8"?>
-<w:styles xmlns:mc="http://schemas.openxmlformats.org/markup-compatibility/2006" xmlns:r="http://schemas.openxmlformats.org/officeDocument/2006/relationships" xmlns:w="http://schemas.openxmlformats.org/wordprocessingml/2006/main" xmlns:w14="http://schemas.microsoft.com/office/word/2010/wordml" xmlns:w15="http://schemas.microsoft.com/office/word/2012/wordml" mc:Ignorable="w14 w15">
+<w:styles xmlns:mc="http://schemas.openxmlformats.org/markup-compatibility/2006" xmlns:r="http://schemas.openxmlformats.org/officeDocument/2006/relationships" xmlns:w="http://schemas.openxmlformats.org/wordprocessingml/2006/main" xmlns:w14="http://schemas.microsoft.com/office/word/2010/wordml" xmlns:w15="http://schemas.microsoft.com/office/word/2012/wordml" xmlns:w16cex="http://schemas.microsoft.com/office/word/2018/wordml/cex" xmlns:w16cid="http://schemas.microsoft.com/office/word/2016/wordml/cid" xmlns:w16="http://schemas.microsoft.com/office/word/2018/wordml" xmlns:w16sdtdh="http://schemas.microsoft.com/office/word/2020/wordml/sdtdatahash" xmlns:w16se="http://schemas.microsoft.com/office/word/2015/wordml/symex" mc:Ignorable="w14 w15 w16se w16cid w16 w16cex w16sdtdh">
   <w:docDefaults>
     <w:rPrDefault>
       <w:rPr>
@@ -5921,7 +5480,7 @@
       </w:pPr>
     </w:pPrDefault>
   </w:docDefaults>
-  <w:latentStyles w:defLockedState="0" w:defUIPriority="99" w:defSemiHidden="0" w:defUnhideWhenUsed="0" w:defQFormat="0" w:count="371">
+  <w:latentStyles w:defLockedState="0" w:defUIPriority="99" w:defSemiHidden="0" w:defUnhideWhenUsed="0" w:defQFormat="0" w:count="376">
     <w:lsdException w:name="Normal" w:uiPriority="0" w:qFormat="1"/>
     <w:lsdException w:name="heading 1" w:uiPriority="9" w:qFormat="1"/>
     <w:lsdException w:name="heading 2" w:semiHidden="1" w:uiPriority="9" w:unhideWhenUsed="1" w:qFormat="1"/>
@@ -6027,7 +5586,6 @@
     <w:lsdException w:name="HTML Sample" w:semiHidden="1" w:unhideWhenUsed="1"/>
     <w:lsdException w:name="HTML Typewriter" w:semiHidden="1" w:unhideWhenUsed="1"/>
     <w:lsdException w:name="HTML Variable" w:semiHidden="1" w:unhideWhenUsed="1"/>
-    <w:lsdException w:name="Normal Table" w:semiHidden="1" w:unhideWhenUsed="1"/>
     <w:lsdException w:name="annotation subject" w:semiHidden="1" w:unhideWhenUsed="1"/>
     <w:lsdException w:name="No List" w:semiHidden="1" w:unhideWhenUsed="1"/>
     <w:lsdException w:name="Outline List 1" w:semiHidden="1" w:unhideWhenUsed="1"/>
@@ -6070,11 +5628,8 @@
     <w:lsdException w:name="Table Contemporary" w:semiHidden="1" w:unhideWhenUsed="1"/>
     <w:lsdException w:name="Table Elegant" w:semiHidden="1" w:unhideWhenUsed="1"/>
     <w:lsdException w:name="Table Professional" w:semiHidden="1" w:unhideWhenUsed="1"/>
-    <w:lsdException w:name="Table Subtle 1" w:semiHidden="1" w:unhideWhenUsed="1"/>
     <w:lsdException w:name="Table Subtle 2" w:semiHidden="1" w:unhideWhenUsed="1"/>
     <w:lsdException w:name="Table Web 1" w:semiHidden="1" w:unhideWhenUsed="1"/>
-    <w:lsdException w:name="Table Web 2" w:semiHidden="1" w:unhideWhenUsed="1"/>
-    <w:lsdException w:name="Table Web 3" w:semiHidden="1" w:unhideWhenUsed="1"/>
     <w:lsdException w:name="Balloon Text" w:semiHidden="1" w:unhideWhenUsed="1"/>
     <w:lsdException w:name="Table Grid" w:uiPriority="39"/>
     <w:lsdException w:name="Table Theme" w:semiHidden="1" w:unhideWhenUsed="1"/>
@@ -6293,6 +5848,11 @@
     <w:lsdException w:name="List Table 5 Dark Accent 6" w:uiPriority="50"/>
     <w:lsdException w:name="List Table 6 Colorful Accent 6" w:uiPriority="51"/>
     <w:lsdException w:name="List Table 7 Colorful Accent 6" w:uiPriority="52"/>
+    <w:lsdException w:name="Mention" w:semiHidden="1" w:unhideWhenUsed="1"/>
+    <w:lsdException w:name="Smart Hyperlink" w:semiHidden="1" w:unhideWhenUsed="1"/>
+    <w:lsdException w:name="Hashtag" w:semiHidden="1" w:unhideWhenUsed="1"/>
+    <w:lsdException w:name="Unresolved Mention" w:semiHidden="1" w:unhideWhenUsed="1"/>
+    <w:lsdException w:name="Smart Link" w:semiHidden="1" w:unhideWhenUsed="1"/>
   </w:latentStyles>
   <w:style w:type="paragraph" w:default="1" w:styleId="Normal">
     <w:name w:val="Normal"/>
@@ -6391,7 +5951,6 @@
       <w:szCs w:val="24"/>
     </w:rPr>
     <w:tblPr>
-      <w:tblInd w:w="0" w:type="dxa"/>
       <w:tblBorders>
         <w:top w:val="single" w:sz="4" w:space="0" w:color="auto"/>
         <w:left w:val="single" w:sz="4" w:space="0" w:color="auto"/>
@@ -6400,12 +5959,6 @@
         <w:insideH w:val="single" w:sz="4" w:space="0" w:color="auto"/>
         <w:insideV w:val="single" w:sz="4" w:space="0" w:color="auto"/>
       </w:tblBorders>
-      <w:tblCellMar>
-        <w:top w:w="0" w:type="dxa"/>
-        <w:left w:w="108" w:type="dxa"/>
-        <w:bottom w:w="0" w:type="dxa"/>
-        <w:right w:w="108" w:type="dxa"/>
-      </w:tblCellMar>
     </w:tblPr>
   </w:style>
   <w:style w:type="paragraph" w:styleId="ListParagraph">
@@ -6540,8 +6093,8 @@
       <w:u w:val="single"/>
     </w:rPr>
   </w:style>
-  <w:style w:type="character" w:customStyle="1" w:styleId="UnresolvedMention">
-    <w:name w:val="Unresolved Mention"/>
+  <w:style w:type="character" w:customStyle="1" w:styleId="UnresolvedMention1">
+    <w:name w:val="Unresolved Mention1"/>
     <w:basedOn w:val="DefaultParagraphFont"/>
     <w:uiPriority w:val="99"/>
     <w:semiHidden/>

</xml_diff>